<commit_message>
Save order to file
</commit_message>
<xml_diff>
--- a/web/docs/order.tmpl.docx
+++ b/web/docs/order.tmpl.docx
@@ -851,13 +851,110 @@
               </w:rPr>
               <w:t>price_sum</w:t>
             </w:r>
+            <w:r>
+              <w:rPr>
+                <w:lang w:val="en-US"/>
+              </w:rPr>
+              <w:t>}{/products }</w:t>
+            </w:r>
+          </w:p>
+        </w:tc>
+      </w:tr>
+      <w:tr>
+        <w:trPr>
+          <w:trHeight w:val="705"/>
+        </w:trPr>
+        <w:tc>
+          <w:tcPr>
+            <w:tcW w:w="4673" w:type="dxa"/>
+          </w:tcPr>
+          <w:p>
+            <w:r>
+              <w:t>Итого:</w:t>
+            </w:r>
+          </w:p>
+        </w:tc>
+        <w:tc>
+          <w:tcPr>
+            <w:tcW w:w="1418" w:type="dxa"/>
+          </w:tcPr>
+          <w:p>
+            <w:pPr>
+              <w:rPr>
+                <w:lang w:val="en-US"/>
+              </w:rPr>
+            </w:pPr>
+          </w:p>
+        </w:tc>
+        <w:tc>
+          <w:tcPr>
+            <w:tcW w:w="1842" w:type="dxa"/>
+          </w:tcPr>
+          <w:p>
+            <w:pPr>
+              <w:rPr>
+                <w:lang w:val="en-US"/>
+              </w:rPr>
+            </w:pPr>
+            <w:r>
+              <w:rPr>
+                <w:lang w:val="en-US"/>
+              </w:rPr>
+              <w:t>{</w:t>
+            </w:r>
+            <w:proofErr w:type="spellStart"/>
+            <w:r>
+              <w:rPr>
+                <w:lang w:val="en-US"/>
+              </w:rPr>
+              <w:t>total_product</w:t>
+            </w:r>
+            <w:proofErr w:type="spellEnd"/>
+            <w:r>
+              <w:rPr>
+                <w:lang w:val="en-US"/>
+              </w:rPr>
+              <w:t>}</w:t>
+            </w:r>
+          </w:p>
+        </w:tc>
+        <w:tc>
+          <w:tcPr>
+            <w:tcW w:w="1985" w:type="dxa"/>
+          </w:tcPr>
+          <w:p>
+            <w:pPr>
+              <w:rPr>
+                <w:lang w:val="en-US"/>
+              </w:rPr>
+            </w:pPr>
+            <w:r>
+              <w:rPr>
+                <w:lang w:val="en-US"/>
+              </w:rPr>
+              <w:t>{</w:t>
+            </w:r>
+            <w:proofErr w:type="spellStart"/>
+            <w:r>
+              <w:rPr>
+                <w:lang w:val="en-US"/>
+              </w:rPr>
+              <w:t>total_</w:t>
+            </w:r>
+            <w:r>
+              <w:rPr>
+                <w:lang w:val="en-US"/>
+              </w:rPr>
+              <w:t>price</w:t>
+            </w:r>
             <w:bookmarkStart w:id="0" w:name="_GoBack"/>
             <w:bookmarkEnd w:id="0"/>
-            <w:r>
-              <w:rPr>
-                <w:lang w:val="en-US"/>
-              </w:rPr>
-              <w:t>}{/products }</w:t>
+            <w:proofErr w:type="spellEnd"/>
+            <w:r>
+              <w:rPr>
+                <w:lang w:val="en-US"/>
+              </w:rPr>
+              <w:t>}</w:t>
             </w:r>
           </w:p>
         </w:tc>

</xml_diff>

<commit_message>
Change data in the order.tmpl
</commit_message>
<xml_diff>
--- a/web/docs/order.tmpl.docx
+++ b/web/docs/order.tmpl.docx
@@ -1,6 +1,6 @@
 
 <file path=word/document.xml><?xml version="1.0" encoding="utf-8"?>
-<w:document xmlns:ve="http://schemas.openxmlformats.org/markup-compatibility/2006" xmlns:o="urn:schemas-microsoft-com:office:office" xmlns:r="http://schemas.openxmlformats.org/officeDocument/2006/relationships" xmlns:m="http://schemas.openxmlformats.org/officeDocument/2006/math" xmlns:v="urn:schemas-microsoft-com:vml" xmlns:wp="http://schemas.openxmlformats.org/drawingml/2006/wordprocessingDrawing" xmlns:w10="urn:schemas-microsoft-com:office:word" xmlns:w="http://schemas.openxmlformats.org/wordprocessingml/2006/main" xmlns:wne="http://schemas.microsoft.com/office/word/2006/wordml">
+<w:document xmlns:wpc="http://schemas.microsoft.com/office/word/2010/wordprocessingCanvas" xmlns:cx="http://schemas.microsoft.com/office/drawing/2014/chartex" xmlns:cx1="http://schemas.microsoft.com/office/drawing/2015/9/8/chartex" xmlns:mc="http://schemas.openxmlformats.org/markup-compatibility/2006" xmlns:o="urn:schemas-microsoft-com:office:office" xmlns:r="http://schemas.openxmlformats.org/officeDocument/2006/relationships" xmlns:m="http://schemas.openxmlformats.org/officeDocument/2006/math" xmlns:v="urn:schemas-microsoft-com:vml" xmlns:wp14="http://schemas.microsoft.com/office/word/2010/wordprocessingDrawing" xmlns:wp="http://schemas.openxmlformats.org/drawingml/2006/wordprocessingDrawing" xmlns:w10="urn:schemas-microsoft-com:office:word" xmlns:w="http://schemas.openxmlformats.org/wordprocessingml/2006/main" xmlns:w14="http://schemas.microsoft.com/office/word/2010/wordml" xmlns:w15="http://schemas.microsoft.com/office/word/2012/wordml" xmlns:w16se="http://schemas.microsoft.com/office/word/2015/wordml/symex" xmlns:wpg="http://schemas.microsoft.com/office/word/2010/wordprocessingGroup" xmlns:wpi="http://schemas.microsoft.com/office/word/2010/wordprocessingInk" xmlns:wne="http://schemas.microsoft.com/office/word/2006/wordml" xmlns:wps="http://schemas.microsoft.com/office/word/2010/wordprocessingShape" mc:Ignorable="w14 w15 w16se wp14">
   <w:body>
     <w:p>
       <w:pPr>
@@ -78,9 +78,6 @@
         </w:rPr>
         <w:t>{</w:t>
       </w:r>
-      <w:r>
-        <w:t xml:space="preserve"> </w:t>
-      </w:r>
       <w:proofErr w:type="spellStart"/>
       <w:r>
         <w:rPr>
@@ -102,13 +99,13 @@
     </w:p>
     <w:tbl>
       <w:tblPr>
-        <w:tblStyle w:val="GridTableLight"/>
+        <w:tblStyle w:val="1"/>
         <w:tblW w:w="8325" w:type="dxa"/>
-        <w:tblLook w:val="04A0"/>
+        <w:tblLook w:val="04A0" w:firstRow="1" w:lastRow="0" w:firstColumn="1" w:lastColumn="0" w:noHBand="0" w:noVBand="1"/>
       </w:tblPr>
       <w:tblGrid>
-        <w:gridCol w:w="5070"/>
-        <w:gridCol w:w="3255"/>
+        <w:gridCol w:w="4660"/>
+        <w:gridCol w:w="3665"/>
       </w:tblGrid>
       <w:tr>
         <w:tc>
@@ -277,16 +274,6 @@
                 <w:szCs w:val="24"/>
                 <w:lang w:val="en-US" w:eastAsia="ru-RU"/>
               </w:rPr>
-              <w:t xml:space="preserve"> </w:t>
-            </w:r>
-            <w:r>
-              <w:rPr>
-                <w:rFonts w:eastAsia="Times New Roman" w:cstheme="minorHAnsi"/>
-                <w:color w:val="333333"/>
-                <w:sz w:val="24"/>
-                <w:szCs w:val="24"/>
-                <w:lang w:val="en-US" w:eastAsia="ru-RU"/>
-              </w:rPr>
               <w:t>}</w:t>
             </w:r>
           </w:p>
@@ -369,16 +356,6 @@
                 <w:szCs w:val="24"/>
                 <w:lang w:val="en-US" w:eastAsia="ru-RU"/>
               </w:rPr>
-              <w:t xml:space="preserve"> </w:t>
-            </w:r>
-            <w:r>
-              <w:rPr>
-                <w:rFonts w:eastAsia="Times New Roman" w:cstheme="minorHAnsi"/>
-                <w:color w:val="333333"/>
-                <w:sz w:val="24"/>
-                <w:szCs w:val="24"/>
-                <w:lang w:val="en-US" w:eastAsia="ru-RU"/>
-              </w:rPr>
               <w:t>}</w:t>
             </w:r>
           </w:p>
@@ -481,6 +458,9 @@
               </w:rPr>
               <w:t>{</w:t>
             </w:r>
+            <w:bookmarkStart w:id="0" w:name="_GoBack"/>
+            <w:bookmarkEnd w:id="0"/>
+            <w:proofErr w:type="spellStart"/>
             <w:r>
               <w:rPr>
                 <w:rFonts w:eastAsia="Times New Roman" w:cstheme="minorHAnsi"/>
@@ -489,28 +469,9 @@
                 <w:szCs w:val="24"/>
                 <w:lang w:val="en-US" w:eastAsia="ru-RU"/>
               </w:rPr>
-              <w:t xml:space="preserve"> </w:t>
-            </w:r>
-            <w:r>
-              <w:rPr>
-                <w:rFonts w:eastAsia="Times New Roman" w:cstheme="minorHAnsi"/>
-                <w:color w:val="333333"/>
-                <w:sz w:val="24"/>
-                <w:szCs w:val="24"/>
-                <w:lang w:val="en-US" w:eastAsia="ru-RU"/>
-              </w:rPr>
-              <w:t>p</w:t>
-            </w:r>
-            <w:r>
-              <w:rPr>
-                <w:rFonts w:eastAsia="Times New Roman" w:cstheme="minorHAnsi"/>
-                <w:color w:val="333333"/>
-                <w:sz w:val="24"/>
-                <w:szCs w:val="24"/>
-                <w:lang w:val="en-US" w:eastAsia="ru-RU"/>
-              </w:rPr>
-              <w:t>rice</w:t>
-            </w:r>
+              <w:t>total_price</w:t>
+            </w:r>
+            <w:proofErr w:type="spellEnd"/>
             <w:r>
               <w:rPr>
                 <w:rFonts w:eastAsia="Times New Roman" w:cstheme="minorHAnsi"/>
@@ -553,7 +514,7 @@
         <w:tblStyle w:val="a4"/>
         <w:tblW w:w="9918" w:type="dxa"/>
         <w:tblLayout w:type="fixed"/>
-        <w:tblLook w:val="04A0"/>
+        <w:tblLook w:val="04A0" w:firstRow="1" w:lastRow="0" w:firstColumn="1" w:lastColumn="0" w:noHBand="0" w:noVBand="1"/>
       </w:tblPr>
       <w:tblGrid>
         <w:gridCol w:w="4673"/>
@@ -908,8 +869,6 @@
               </w:rPr>
               <w:t>total_price</w:t>
             </w:r>
-            <w:bookmarkStart w:id="0" w:name="_GoBack"/>
-            <w:bookmarkEnd w:id="0"/>
             <w:proofErr w:type="spellEnd"/>
             <w:r>
               <w:rPr>
@@ -940,7 +899,7 @@
 </file>
 
 <file path=word/styles.xml><?xml version="1.0" encoding="utf-8"?>
-<w:styles xmlns:r="http://schemas.openxmlformats.org/officeDocument/2006/relationships" xmlns:w="http://schemas.openxmlformats.org/wordprocessingml/2006/main">
+<w:styles xmlns:mc="http://schemas.openxmlformats.org/markup-compatibility/2006" xmlns:r="http://schemas.openxmlformats.org/officeDocument/2006/relationships" xmlns:w="http://schemas.openxmlformats.org/wordprocessingml/2006/main" xmlns:w14="http://schemas.microsoft.com/office/word/2010/wordml" xmlns:w15="http://schemas.microsoft.com/office/word/2012/wordml" xmlns:w16se="http://schemas.microsoft.com/office/word/2015/wordml/symex" mc:Ignorable="w14 w15 w16se">
   <w:docDefaults>
     <w:rPrDefault>
       <w:rPr>
@@ -956,144 +915,378 @@
       </w:pPr>
     </w:pPrDefault>
   </w:docDefaults>
-  <w:latentStyles w:defLockedState="0" w:defUIPriority="99" w:defSemiHidden="1" w:defUnhideWhenUsed="1" w:defQFormat="0" w:count="267">
-    <w:lsdException w:name="Normal" w:semiHidden="0" w:uiPriority="0" w:unhideWhenUsed="0" w:qFormat="1"/>
-    <w:lsdException w:name="heading 1" w:semiHidden="0" w:uiPriority="9" w:unhideWhenUsed="0" w:qFormat="1"/>
-    <w:lsdException w:name="heading 2" w:uiPriority="9" w:qFormat="1"/>
-    <w:lsdException w:name="heading 3" w:uiPriority="9" w:qFormat="1"/>
-    <w:lsdException w:name="heading 4" w:uiPriority="9" w:qFormat="1"/>
-    <w:lsdException w:name="heading 5" w:uiPriority="9" w:qFormat="1"/>
-    <w:lsdException w:name="heading 6" w:uiPriority="9" w:qFormat="1"/>
-    <w:lsdException w:name="heading 7" w:uiPriority="9" w:qFormat="1"/>
-    <w:lsdException w:name="heading 8" w:uiPriority="9" w:qFormat="1"/>
-    <w:lsdException w:name="heading 9" w:uiPriority="9" w:qFormat="1"/>
-    <w:lsdException w:name="toc 1" w:uiPriority="39"/>
-    <w:lsdException w:name="toc 2" w:uiPriority="39"/>
-    <w:lsdException w:name="toc 3" w:uiPriority="39"/>
-    <w:lsdException w:name="toc 4" w:uiPriority="39"/>
-    <w:lsdException w:name="toc 5" w:uiPriority="39"/>
-    <w:lsdException w:name="toc 6" w:uiPriority="39"/>
-    <w:lsdException w:name="toc 7" w:uiPriority="39"/>
-    <w:lsdException w:name="toc 8" w:uiPriority="39"/>
-    <w:lsdException w:name="toc 9" w:uiPriority="39"/>
-    <w:lsdException w:name="caption" w:uiPriority="35" w:qFormat="1"/>
-    <w:lsdException w:name="Title" w:semiHidden="0" w:uiPriority="10" w:unhideWhenUsed="0" w:qFormat="1"/>
-    <w:lsdException w:name="Default Paragraph Font" w:uiPriority="1"/>
-    <w:lsdException w:name="Subtitle" w:semiHidden="0" w:uiPriority="11" w:unhideWhenUsed="0" w:qFormat="1"/>
-    <w:lsdException w:name="Strong" w:semiHidden="0" w:uiPriority="22" w:unhideWhenUsed="0" w:qFormat="1"/>
-    <w:lsdException w:name="Emphasis" w:semiHidden="0" w:uiPriority="20" w:unhideWhenUsed="0" w:qFormat="1"/>
-    <w:lsdException w:name="Table Grid" w:semiHidden="0" w:uiPriority="39" w:unhideWhenUsed="0"/>
-    <w:lsdException w:name="Placeholder Text" w:unhideWhenUsed="0"/>
-    <w:lsdException w:name="No Spacing" w:semiHidden="0" w:uiPriority="1" w:unhideWhenUsed="0" w:qFormat="1"/>
-    <w:lsdException w:name="Light Shading" w:semiHidden="0" w:uiPriority="60" w:unhideWhenUsed="0"/>
-    <w:lsdException w:name="Light List" w:semiHidden="0" w:uiPriority="61" w:unhideWhenUsed="0"/>
-    <w:lsdException w:name="Light Grid" w:semiHidden="0" w:uiPriority="62" w:unhideWhenUsed="0"/>
-    <w:lsdException w:name="Medium Shading 1" w:semiHidden="0" w:uiPriority="63" w:unhideWhenUsed="0"/>
-    <w:lsdException w:name="Medium Shading 2" w:semiHidden="0" w:uiPriority="64" w:unhideWhenUsed="0"/>
-    <w:lsdException w:name="Medium List 1" w:semiHidden="0" w:uiPriority="65" w:unhideWhenUsed="0"/>
-    <w:lsdException w:name="Medium List 2" w:semiHidden="0" w:uiPriority="66" w:unhideWhenUsed="0"/>
-    <w:lsdException w:name="Medium Grid 1" w:semiHidden="0" w:uiPriority="67" w:unhideWhenUsed="0"/>
-    <w:lsdException w:name="Medium Grid 2" w:semiHidden="0" w:uiPriority="68" w:unhideWhenUsed="0"/>
-    <w:lsdException w:name="Medium Grid 3" w:semiHidden="0" w:uiPriority="69" w:unhideWhenUsed="0"/>
-    <w:lsdException w:name="Dark List" w:semiHidden="0" w:uiPriority="70" w:unhideWhenUsed="0"/>
-    <w:lsdException w:name="Colorful Shading" w:semiHidden="0" w:uiPriority="71" w:unhideWhenUsed="0"/>
-    <w:lsdException w:name="Colorful List" w:semiHidden="0" w:uiPriority="72" w:unhideWhenUsed="0"/>
-    <w:lsdException w:name="Colorful Grid" w:semiHidden="0" w:uiPriority="73" w:unhideWhenUsed="0"/>
-    <w:lsdException w:name="Light Shading Accent 1" w:semiHidden="0" w:uiPriority="60" w:unhideWhenUsed="0"/>
-    <w:lsdException w:name="Light List Accent 1" w:semiHidden="0" w:uiPriority="61" w:unhideWhenUsed="0"/>
-    <w:lsdException w:name="Light Grid Accent 1" w:semiHidden="0" w:uiPriority="62" w:unhideWhenUsed="0"/>
-    <w:lsdException w:name="Medium Shading 1 Accent 1" w:semiHidden="0" w:uiPriority="63" w:unhideWhenUsed="0"/>
-    <w:lsdException w:name="Medium Shading 2 Accent 1" w:semiHidden="0" w:uiPriority="64" w:unhideWhenUsed="0"/>
-    <w:lsdException w:name="Medium List 1 Accent 1" w:semiHidden="0" w:uiPriority="65" w:unhideWhenUsed="0"/>
-    <w:lsdException w:name="Revision" w:unhideWhenUsed="0"/>
-    <w:lsdException w:name="List Paragraph" w:semiHidden="0" w:uiPriority="34" w:unhideWhenUsed="0" w:qFormat="1"/>
-    <w:lsdException w:name="Quote" w:semiHidden="0" w:uiPriority="29" w:unhideWhenUsed="0" w:qFormat="1"/>
-    <w:lsdException w:name="Intense Quote" w:semiHidden="0" w:uiPriority="30" w:unhideWhenUsed="0" w:qFormat="1"/>
-    <w:lsdException w:name="Medium List 2 Accent 1" w:semiHidden="0" w:uiPriority="66" w:unhideWhenUsed="0"/>
-    <w:lsdException w:name="Medium Grid 1 Accent 1" w:semiHidden="0" w:uiPriority="67" w:unhideWhenUsed="0"/>
-    <w:lsdException w:name="Medium Grid 2 Accent 1" w:semiHidden="0" w:uiPriority="68" w:unhideWhenUsed="0"/>
-    <w:lsdException w:name="Medium Grid 3 Accent 1" w:semiHidden="0" w:uiPriority="69" w:unhideWhenUsed="0"/>
-    <w:lsdException w:name="Dark List Accent 1" w:semiHidden="0" w:uiPriority="70" w:unhideWhenUsed="0"/>
-    <w:lsdException w:name="Colorful Shading Accent 1" w:semiHidden="0" w:uiPriority="71" w:unhideWhenUsed="0"/>
-    <w:lsdException w:name="Colorful List Accent 1" w:semiHidden="0" w:uiPriority="72" w:unhideWhenUsed="0"/>
-    <w:lsdException w:name="Colorful Grid Accent 1" w:semiHidden="0" w:uiPriority="73" w:unhideWhenUsed="0"/>
-    <w:lsdException w:name="Light Shading Accent 2" w:semiHidden="0" w:uiPriority="60" w:unhideWhenUsed="0"/>
-    <w:lsdException w:name="Light List Accent 2" w:semiHidden="0" w:uiPriority="61" w:unhideWhenUsed="0"/>
-    <w:lsdException w:name="Light Grid Accent 2" w:semiHidden="0" w:uiPriority="62" w:unhideWhenUsed="0"/>
-    <w:lsdException w:name="Medium Shading 1 Accent 2" w:semiHidden="0" w:uiPriority="63" w:unhideWhenUsed="0"/>
-    <w:lsdException w:name="Medium Shading 2 Accent 2" w:semiHidden="0" w:uiPriority="64" w:unhideWhenUsed="0"/>
-    <w:lsdException w:name="Medium List 1 Accent 2" w:semiHidden="0" w:uiPriority="65" w:unhideWhenUsed="0"/>
-    <w:lsdException w:name="Medium List 2 Accent 2" w:semiHidden="0" w:uiPriority="66" w:unhideWhenUsed="0"/>
-    <w:lsdException w:name="Medium Grid 1 Accent 2" w:semiHidden="0" w:uiPriority="67" w:unhideWhenUsed="0"/>
-    <w:lsdException w:name="Medium Grid 2 Accent 2" w:semiHidden="0" w:uiPriority="68" w:unhideWhenUsed="0"/>
-    <w:lsdException w:name="Medium Grid 3 Accent 2" w:semiHidden="0" w:uiPriority="69" w:unhideWhenUsed="0"/>
-    <w:lsdException w:name="Dark List Accent 2" w:semiHidden="0" w:uiPriority="70" w:unhideWhenUsed="0"/>
-    <w:lsdException w:name="Colorful Shading Accent 2" w:semiHidden="0" w:uiPriority="71" w:unhideWhenUsed="0"/>
-    <w:lsdException w:name="Colorful List Accent 2" w:semiHidden="0" w:uiPriority="72" w:unhideWhenUsed="0"/>
-    <w:lsdException w:name="Colorful Grid Accent 2" w:semiHidden="0" w:uiPriority="73" w:unhideWhenUsed="0"/>
-    <w:lsdException w:name="Light Shading Accent 3" w:semiHidden="0" w:uiPriority="60" w:unhideWhenUsed="0"/>
-    <w:lsdException w:name="Light List Accent 3" w:semiHidden="0" w:uiPriority="61" w:unhideWhenUsed="0"/>
-    <w:lsdException w:name="Light Grid Accent 3" w:semiHidden="0" w:uiPriority="62" w:unhideWhenUsed="0"/>
-    <w:lsdException w:name="Medium Shading 1 Accent 3" w:semiHidden="0" w:uiPriority="63" w:unhideWhenUsed="0"/>
-    <w:lsdException w:name="Medium Shading 2 Accent 3" w:semiHidden="0" w:uiPriority="64" w:unhideWhenUsed="0"/>
-    <w:lsdException w:name="Medium List 1 Accent 3" w:semiHidden="0" w:uiPriority="65" w:unhideWhenUsed="0"/>
-    <w:lsdException w:name="Medium List 2 Accent 3" w:semiHidden="0" w:uiPriority="66" w:unhideWhenUsed="0"/>
-    <w:lsdException w:name="Medium Grid 1 Accent 3" w:semiHidden="0" w:uiPriority="67" w:unhideWhenUsed="0"/>
-    <w:lsdException w:name="Medium Grid 2 Accent 3" w:semiHidden="0" w:uiPriority="68" w:unhideWhenUsed="0"/>
-    <w:lsdException w:name="Medium Grid 3 Accent 3" w:semiHidden="0" w:uiPriority="69" w:unhideWhenUsed="0"/>
-    <w:lsdException w:name="Dark List Accent 3" w:semiHidden="0" w:uiPriority="70" w:unhideWhenUsed="0"/>
-    <w:lsdException w:name="Colorful Shading Accent 3" w:semiHidden="0" w:uiPriority="71" w:unhideWhenUsed="0"/>
-    <w:lsdException w:name="Colorful List Accent 3" w:semiHidden="0" w:uiPriority="72" w:unhideWhenUsed="0"/>
-    <w:lsdException w:name="Colorful Grid Accent 3" w:semiHidden="0" w:uiPriority="73" w:unhideWhenUsed="0"/>
-    <w:lsdException w:name="Light Shading Accent 4" w:semiHidden="0" w:uiPriority="60" w:unhideWhenUsed="0"/>
-    <w:lsdException w:name="Light List Accent 4" w:semiHidden="0" w:uiPriority="61" w:unhideWhenUsed="0"/>
-    <w:lsdException w:name="Light Grid Accent 4" w:semiHidden="0" w:uiPriority="62" w:unhideWhenUsed="0"/>
-    <w:lsdException w:name="Medium Shading 1 Accent 4" w:semiHidden="0" w:uiPriority="63" w:unhideWhenUsed="0"/>
-    <w:lsdException w:name="Medium Shading 2 Accent 4" w:semiHidden="0" w:uiPriority="64" w:unhideWhenUsed="0"/>
-    <w:lsdException w:name="Medium List 1 Accent 4" w:semiHidden="0" w:uiPriority="65" w:unhideWhenUsed="0"/>
-    <w:lsdException w:name="Medium List 2 Accent 4" w:semiHidden="0" w:uiPriority="66" w:unhideWhenUsed="0"/>
-    <w:lsdException w:name="Medium Grid 1 Accent 4" w:semiHidden="0" w:uiPriority="67" w:unhideWhenUsed="0"/>
-    <w:lsdException w:name="Medium Grid 2 Accent 4" w:semiHidden="0" w:uiPriority="68" w:unhideWhenUsed="0"/>
-    <w:lsdException w:name="Medium Grid 3 Accent 4" w:semiHidden="0" w:uiPriority="69" w:unhideWhenUsed="0"/>
-    <w:lsdException w:name="Dark List Accent 4" w:semiHidden="0" w:uiPriority="70" w:unhideWhenUsed="0"/>
-    <w:lsdException w:name="Colorful Shading Accent 4" w:semiHidden="0" w:uiPriority="71" w:unhideWhenUsed="0"/>
-    <w:lsdException w:name="Colorful List Accent 4" w:semiHidden="0" w:uiPriority="72" w:unhideWhenUsed="0"/>
-    <w:lsdException w:name="Colorful Grid Accent 4" w:semiHidden="0" w:uiPriority="73" w:unhideWhenUsed="0"/>
-    <w:lsdException w:name="Light Shading Accent 5" w:semiHidden="0" w:uiPriority="60" w:unhideWhenUsed="0"/>
-    <w:lsdException w:name="Light List Accent 5" w:semiHidden="0" w:uiPriority="61" w:unhideWhenUsed="0"/>
-    <w:lsdException w:name="Light Grid Accent 5" w:semiHidden="0" w:uiPriority="62" w:unhideWhenUsed="0"/>
-    <w:lsdException w:name="Medium Shading 1 Accent 5" w:semiHidden="0" w:uiPriority="63" w:unhideWhenUsed="0"/>
-    <w:lsdException w:name="Medium Shading 2 Accent 5" w:semiHidden="0" w:uiPriority="64" w:unhideWhenUsed="0"/>
-    <w:lsdException w:name="Medium List 1 Accent 5" w:semiHidden="0" w:uiPriority="65" w:unhideWhenUsed="0"/>
-    <w:lsdException w:name="Medium List 2 Accent 5" w:semiHidden="0" w:uiPriority="66" w:unhideWhenUsed="0"/>
-    <w:lsdException w:name="Medium Grid 1 Accent 5" w:semiHidden="0" w:uiPriority="67" w:unhideWhenUsed="0"/>
-    <w:lsdException w:name="Medium Grid 2 Accent 5" w:semiHidden="0" w:uiPriority="68" w:unhideWhenUsed="0"/>
-    <w:lsdException w:name="Medium Grid 3 Accent 5" w:semiHidden="0" w:uiPriority="69" w:unhideWhenUsed="0"/>
-    <w:lsdException w:name="Dark List Accent 5" w:semiHidden="0" w:uiPriority="70" w:unhideWhenUsed="0"/>
-    <w:lsdException w:name="Colorful Shading Accent 5" w:semiHidden="0" w:uiPriority="71" w:unhideWhenUsed="0"/>
-    <w:lsdException w:name="Colorful List Accent 5" w:semiHidden="0" w:uiPriority="72" w:unhideWhenUsed="0"/>
-    <w:lsdException w:name="Colorful Grid Accent 5" w:semiHidden="0" w:uiPriority="73" w:unhideWhenUsed="0"/>
-    <w:lsdException w:name="Light Shading Accent 6" w:semiHidden="0" w:uiPriority="60" w:unhideWhenUsed="0"/>
-    <w:lsdException w:name="Light List Accent 6" w:semiHidden="0" w:uiPriority="61" w:unhideWhenUsed="0"/>
-    <w:lsdException w:name="Light Grid Accent 6" w:semiHidden="0" w:uiPriority="62" w:unhideWhenUsed="0"/>
-    <w:lsdException w:name="Medium Shading 1 Accent 6" w:semiHidden="0" w:uiPriority="63" w:unhideWhenUsed="0"/>
-    <w:lsdException w:name="Medium Shading 2 Accent 6" w:semiHidden="0" w:uiPriority="64" w:unhideWhenUsed="0"/>
-    <w:lsdException w:name="Medium List 1 Accent 6" w:semiHidden="0" w:uiPriority="65" w:unhideWhenUsed="0"/>
-    <w:lsdException w:name="Medium List 2 Accent 6" w:semiHidden="0" w:uiPriority="66" w:unhideWhenUsed="0"/>
-    <w:lsdException w:name="Medium Grid 1 Accent 6" w:semiHidden="0" w:uiPriority="67" w:unhideWhenUsed="0"/>
-    <w:lsdException w:name="Medium Grid 2 Accent 6" w:semiHidden="0" w:uiPriority="68" w:unhideWhenUsed="0"/>
-    <w:lsdException w:name="Medium Grid 3 Accent 6" w:semiHidden="0" w:uiPriority="69" w:unhideWhenUsed="0"/>
-    <w:lsdException w:name="Dark List Accent 6" w:semiHidden="0" w:uiPriority="70" w:unhideWhenUsed="0"/>
-    <w:lsdException w:name="Colorful Shading Accent 6" w:semiHidden="0" w:uiPriority="71" w:unhideWhenUsed="0"/>
-    <w:lsdException w:name="Colorful List Accent 6" w:semiHidden="0" w:uiPriority="72" w:unhideWhenUsed="0"/>
-    <w:lsdException w:name="Colorful Grid Accent 6" w:semiHidden="0" w:uiPriority="73" w:unhideWhenUsed="0"/>
-    <w:lsdException w:name="Subtle Emphasis" w:semiHidden="0" w:uiPriority="19" w:unhideWhenUsed="0" w:qFormat="1"/>
-    <w:lsdException w:name="Intense Emphasis" w:semiHidden="0" w:uiPriority="21" w:unhideWhenUsed="0" w:qFormat="1"/>
-    <w:lsdException w:name="Subtle Reference" w:semiHidden="0" w:uiPriority="31" w:unhideWhenUsed="0" w:qFormat="1"/>
-    <w:lsdException w:name="Intense Reference" w:semiHidden="0" w:uiPriority="32" w:unhideWhenUsed="0" w:qFormat="1"/>
-    <w:lsdException w:name="Book Title" w:semiHidden="0" w:uiPriority="33" w:unhideWhenUsed="0" w:qFormat="1"/>
-    <w:lsdException w:name="Bibliography" w:uiPriority="37"/>
-    <w:lsdException w:name="TOC Heading" w:uiPriority="39" w:qFormat="1"/>
+  <w:latentStyles w:defLockedState="0" w:defUIPriority="99" w:defSemiHidden="0" w:defUnhideWhenUsed="0" w:defQFormat="0" w:count="371">
+    <w:lsdException w:name="Normal" w:uiPriority="0" w:qFormat="1"/>
+    <w:lsdException w:name="heading 1" w:uiPriority="9" w:qFormat="1"/>
+    <w:lsdException w:name="heading 2" w:semiHidden="1" w:uiPriority="9" w:unhideWhenUsed="1" w:qFormat="1"/>
+    <w:lsdException w:name="heading 3" w:semiHidden="1" w:uiPriority="9" w:unhideWhenUsed="1" w:qFormat="1"/>
+    <w:lsdException w:name="heading 4" w:semiHidden="1" w:uiPriority="9" w:unhideWhenUsed="1" w:qFormat="1"/>
+    <w:lsdException w:name="heading 5" w:semiHidden="1" w:uiPriority="9" w:unhideWhenUsed="1" w:qFormat="1"/>
+    <w:lsdException w:name="heading 6" w:semiHidden="1" w:uiPriority="9" w:unhideWhenUsed="1" w:qFormat="1"/>
+    <w:lsdException w:name="heading 7" w:semiHidden="1" w:uiPriority="9" w:unhideWhenUsed="1" w:qFormat="1"/>
+    <w:lsdException w:name="heading 8" w:semiHidden="1" w:uiPriority="9" w:unhideWhenUsed="1" w:qFormat="1"/>
+    <w:lsdException w:name="heading 9" w:semiHidden="1" w:uiPriority="9" w:unhideWhenUsed="1" w:qFormat="1"/>
+    <w:lsdException w:name="index 1" w:semiHidden="1" w:unhideWhenUsed="1"/>
+    <w:lsdException w:name="index 2" w:semiHidden="1" w:unhideWhenUsed="1"/>
+    <w:lsdException w:name="index 3" w:semiHidden="1" w:unhideWhenUsed="1"/>
+    <w:lsdException w:name="index 4" w:semiHidden="1" w:unhideWhenUsed="1"/>
+    <w:lsdException w:name="index 5" w:semiHidden="1" w:unhideWhenUsed="1"/>
+    <w:lsdException w:name="index 6" w:semiHidden="1" w:unhideWhenUsed="1"/>
+    <w:lsdException w:name="index 7" w:semiHidden="1" w:unhideWhenUsed="1"/>
+    <w:lsdException w:name="index 8" w:semiHidden="1" w:unhideWhenUsed="1"/>
+    <w:lsdException w:name="index 9" w:semiHidden="1" w:unhideWhenUsed="1"/>
+    <w:lsdException w:name="toc 1" w:semiHidden="1" w:uiPriority="39" w:unhideWhenUsed="1"/>
+    <w:lsdException w:name="toc 2" w:semiHidden="1" w:uiPriority="39" w:unhideWhenUsed="1"/>
+    <w:lsdException w:name="toc 3" w:semiHidden="1" w:uiPriority="39" w:unhideWhenUsed="1"/>
+    <w:lsdException w:name="toc 4" w:semiHidden="1" w:uiPriority="39" w:unhideWhenUsed="1"/>
+    <w:lsdException w:name="toc 5" w:semiHidden="1" w:uiPriority="39" w:unhideWhenUsed="1"/>
+    <w:lsdException w:name="toc 6" w:semiHidden="1" w:uiPriority="39" w:unhideWhenUsed="1"/>
+    <w:lsdException w:name="toc 7" w:semiHidden="1" w:uiPriority="39" w:unhideWhenUsed="1"/>
+    <w:lsdException w:name="toc 8" w:semiHidden="1" w:uiPriority="39" w:unhideWhenUsed="1"/>
+    <w:lsdException w:name="toc 9" w:semiHidden="1" w:uiPriority="39" w:unhideWhenUsed="1"/>
+    <w:lsdException w:name="Normal Indent" w:semiHidden="1" w:unhideWhenUsed="1"/>
+    <w:lsdException w:name="footnote text" w:semiHidden="1" w:unhideWhenUsed="1"/>
+    <w:lsdException w:name="annotation text" w:semiHidden="1" w:unhideWhenUsed="1"/>
+    <w:lsdException w:name="header" w:semiHidden="1" w:unhideWhenUsed="1"/>
+    <w:lsdException w:name="footer" w:semiHidden="1" w:unhideWhenUsed="1"/>
+    <w:lsdException w:name="index heading" w:semiHidden="1" w:unhideWhenUsed="1"/>
+    <w:lsdException w:name="caption" w:semiHidden="1" w:uiPriority="35" w:unhideWhenUsed="1" w:qFormat="1"/>
+    <w:lsdException w:name="table of figures" w:semiHidden="1" w:unhideWhenUsed="1"/>
+    <w:lsdException w:name="envelope address" w:semiHidden="1" w:unhideWhenUsed="1"/>
+    <w:lsdException w:name="envelope return" w:semiHidden="1" w:unhideWhenUsed="1"/>
+    <w:lsdException w:name="footnote reference" w:semiHidden="1" w:unhideWhenUsed="1"/>
+    <w:lsdException w:name="annotation reference" w:semiHidden="1" w:unhideWhenUsed="1"/>
+    <w:lsdException w:name="line number" w:semiHidden="1" w:unhideWhenUsed="1"/>
+    <w:lsdException w:name="page number" w:semiHidden="1" w:unhideWhenUsed="1"/>
+    <w:lsdException w:name="endnote reference" w:semiHidden="1" w:unhideWhenUsed="1"/>
+    <w:lsdException w:name="endnote text" w:semiHidden="1" w:unhideWhenUsed="1"/>
+    <w:lsdException w:name="table of authorities" w:semiHidden="1" w:unhideWhenUsed="1"/>
+    <w:lsdException w:name="macro" w:semiHidden="1" w:unhideWhenUsed="1"/>
+    <w:lsdException w:name="toa heading" w:semiHidden="1" w:unhideWhenUsed="1"/>
+    <w:lsdException w:name="List" w:semiHidden="1" w:unhideWhenUsed="1"/>
+    <w:lsdException w:name="List Bullet" w:semiHidden="1" w:unhideWhenUsed="1"/>
+    <w:lsdException w:name="List Number" w:semiHidden="1" w:unhideWhenUsed="1"/>
+    <w:lsdException w:name="List 2" w:semiHidden="1" w:unhideWhenUsed="1"/>
+    <w:lsdException w:name="List 3" w:semiHidden="1" w:unhideWhenUsed="1"/>
+    <w:lsdException w:name="List 4" w:semiHidden="1" w:unhideWhenUsed="1"/>
+    <w:lsdException w:name="List 5" w:semiHidden="1" w:unhideWhenUsed="1"/>
+    <w:lsdException w:name="List Bullet 2" w:semiHidden="1" w:unhideWhenUsed="1"/>
+    <w:lsdException w:name="List Bullet 3" w:semiHidden="1" w:unhideWhenUsed="1"/>
+    <w:lsdException w:name="List Bullet 4" w:semiHidden="1" w:unhideWhenUsed="1"/>
+    <w:lsdException w:name="List Bullet 5" w:semiHidden="1" w:unhideWhenUsed="1"/>
+    <w:lsdException w:name="List Number 2" w:semiHidden="1" w:unhideWhenUsed="1"/>
+    <w:lsdException w:name="List Number 3" w:semiHidden="1" w:unhideWhenUsed="1"/>
+    <w:lsdException w:name="List Number 4" w:semiHidden="1" w:unhideWhenUsed="1"/>
+    <w:lsdException w:name="List Number 5" w:semiHidden="1" w:unhideWhenUsed="1"/>
+    <w:lsdException w:name="Title" w:uiPriority="10" w:qFormat="1"/>
+    <w:lsdException w:name="Closing" w:semiHidden="1" w:unhideWhenUsed="1"/>
+    <w:lsdException w:name="Signature" w:semiHidden="1" w:unhideWhenUsed="1"/>
+    <w:lsdException w:name="Default Paragraph Font" w:semiHidden="1" w:uiPriority="1" w:unhideWhenUsed="1"/>
+    <w:lsdException w:name="Body Text" w:semiHidden="1" w:unhideWhenUsed="1"/>
+    <w:lsdException w:name="Body Text Indent" w:semiHidden="1" w:unhideWhenUsed="1"/>
+    <w:lsdException w:name="List Continue" w:semiHidden="1" w:unhideWhenUsed="1"/>
+    <w:lsdException w:name="List Continue 2" w:semiHidden="1" w:unhideWhenUsed="1"/>
+    <w:lsdException w:name="List Continue 3" w:semiHidden="1" w:unhideWhenUsed="1"/>
+    <w:lsdException w:name="List Continue 4" w:semiHidden="1" w:unhideWhenUsed="1"/>
+    <w:lsdException w:name="List Continue 5" w:semiHidden="1" w:unhideWhenUsed="1"/>
+    <w:lsdException w:name="Message Header" w:semiHidden="1" w:unhideWhenUsed="1"/>
+    <w:lsdException w:name="Subtitle" w:uiPriority="11" w:qFormat="1"/>
+    <w:lsdException w:name="Salutation" w:semiHidden="1" w:unhideWhenUsed="1"/>
+    <w:lsdException w:name="Date" w:semiHidden="1" w:unhideWhenUsed="1"/>
+    <w:lsdException w:name="Body Text First Indent" w:semiHidden="1" w:unhideWhenUsed="1"/>
+    <w:lsdException w:name="Body Text First Indent 2" w:semiHidden="1" w:unhideWhenUsed="1"/>
+    <w:lsdException w:name="Note Heading" w:semiHidden="1" w:unhideWhenUsed="1"/>
+    <w:lsdException w:name="Body Text 2" w:semiHidden="1" w:unhideWhenUsed="1"/>
+    <w:lsdException w:name="Body Text 3" w:semiHidden="1" w:unhideWhenUsed="1"/>
+    <w:lsdException w:name="Body Text Indent 2" w:semiHidden="1" w:unhideWhenUsed="1"/>
+    <w:lsdException w:name="Body Text Indent 3" w:semiHidden="1" w:unhideWhenUsed="1"/>
+    <w:lsdException w:name="Block Text" w:semiHidden="1" w:unhideWhenUsed="1"/>
+    <w:lsdException w:name="Hyperlink" w:semiHidden="1" w:unhideWhenUsed="1"/>
+    <w:lsdException w:name="FollowedHyperlink" w:semiHidden="1" w:unhideWhenUsed="1"/>
+    <w:lsdException w:name="Strong" w:uiPriority="22" w:qFormat="1"/>
+    <w:lsdException w:name="Emphasis" w:uiPriority="20" w:qFormat="1"/>
+    <w:lsdException w:name="Document Map" w:semiHidden="1" w:unhideWhenUsed="1"/>
+    <w:lsdException w:name="Plain Text" w:semiHidden="1" w:unhideWhenUsed="1"/>
+    <w:lsdException w:name="E-mail Signature" w:semiHidden="1" w:unhideWhenUsed="1"/>
+    <w:lsdException w:name="HTML Top of Form" w:semiHidden="1" w:unhideWhenUsed="1"/>
+    <w:lsdException w:name="HTML Bottom of Form" w:semiHidden="1" w:unhideWhenUsed="1"/>
+    <w:lsdException w:name="Normal (Web)" w:semiHidden="1" w:unhideWhenUsed="1"/>
+    <w:lsdException w:name="HTML Acronym" w:semiHidden="1" w:unhideWhenUsed="1"/>
+    <w:lsdException w:name="HTML Address" w:semiHidden="1" w:unhideWhenUsed="1"/>
+    <w:lsdException w:name="HTML Cite" w:semiHidden="1" w:unhideWhenUsed="1"/>
+    <w:lsdException w:name="HTML Code" w:semiHidden="1" w:unhideWhenUsed="1"/>
+    <w:lsdException w:name="HTML Definition" w:semiHidden="1" w:unhideWhenUsed="1"/>
+    <w:lsdException w:name="HTML Keyboard" w:semiHidden="1" w:unhideWhenUsed="1"/>
+    <w:lsdException w:name="HTML Preformatted" w:semiHidden="1" w:unhideWhenUsed="1"/>
+    <w:lsdException w:name="HTML Sample" w:semiHidden="1" w:unhideWhenUsed="1"/>
+    <w:lsdException w:name="HTML Typewriter" w:semiHidden="1" w:unhideWhenUsed="1"/>
+    <w:lsdException w:name="HTML Variable" w:semiHidden="1" w:unhideWhenUsed="1"/>
+    <w:lsdException w:name="Normal Table" w:semiHidden="1" w:unhideWhenUsed="1"/>
+    <w:lsdException w:name="annotation subject" w:semiHidden="1" w:unhideWhenUsed="1"/>
+    <w:lsdException w:name="No List" w:semiHidden="1" w:unhideWhenUsed="1"/>
+    <w:lsdException w:name="Outline List 1" w:semiHidden="1" w:unhideWhenUsed="1"/>
+    <w:lsdException w:name="Outline List 2" w:semiHidden="1" w:unhideWhenUsed="1"/>
+    <w:lsdException w:name="Outline List 3" w:semiHidden="1" w:unhideWhenUsed="1"/>
+    <w:lsdException w:name="Table Simple 1" w:semiHidden="1" w:unhideWhenUsed="1"/>
+    <w:lsdException w:name="Table Simple 2" w:semiHidden="1" w:unhideWhenUsed="1"/>
+    <w:lsdException w:name="Table Simple 3" w:semiHidden="1" w:unhideWhenUsed="1"/>
+    <w:lsdException w:name="Table Classic 1" w:semiHidden="1" w:unhideWhenUsed="1"/>
+    <w:lsdException w:name="Table Classic 2" w:semiHidden="1" w:unhideWhenUsed="1"/>
+    <w:lsdException w:name="Table Classic 3" w:semiHidden="1" w:unhideWhenUsed="1"/>
+    <w:lsdException w:name="Table Classic 4" w:semiHidden="1" w:unhideWhenUsed="1"/>
+    <w:lsdException w:name="Table Colorful 1" w:semiHidden="1" w:unhideWhenUsed="1"/>
+    <w:lsdException w:name="Table Colorful 2" w:semiHidden="1" w:unhideWhenUsed="1"/>
+    <w:lsdException w:name="Table Colorful 3" w:semiHidden="1" w:unhideWhenUsed="1"/>
+    <w:lsdException w:name="Table Columns 1" w:semiHidden="1" w:unhideWhenUsed="1"/>
+    <w:lsdException w:name="Table Columns 2" w:semiHidden="1" w:unhideWhenUsed="1"/>
+    <w:lsdException w:name="Table Columns 3" w:semiHidden="1" w:unhideWhenUsed="1"/>
+    <w:lsdException w:name="Table Columns 4" w:semiHidden="1" w:unhideWhenUsed="1"/>
+    <w:lsdException w:name="Table Columns 5" w:semiHidden="1" w:unhideWhenUsed="1"/>
+    <w:lsdException w:name="Table Grid 1" w:semiHidden="1" w:unhideWhenUsed="1"/>
+    <w:lsdException w:name="Table Grid 2" w:semiHidden="1" w:unhideWhenUsed="1"/>
+    <w:lsdException w:name="Table Grid 3" w:semiHidden="1" w:unhideWhenUsed="1"/>
+    <w:lsdException w:name="Table Grid 4" w:semiHidden="1" w:unhideWhenUsed="1"/>
+    <w:lsdException w:name="Table Grid 5" w:semiHidden="1" w:unhideWhenUsed="1"/>
+    <w:lsdException w:name="Table Grid 6" w:semiHidden="1" w:unhideWhenUsed="1"/>
+    <w:lsdException w:name="Table Grid 7" w:semiHidden="1" w:unhideWhenUsed="1"/>
+    <w:lsdException w:name="Table Grid 8" w:semiHidden="1" w:unhideWhenUsed="1"/>
+    <w:lsdException w:name="Table List 1" w:semiHidden="1" w:unhideWhenUsed="1"/>
+    <w:lsdException w:name="Table List 2" w:semiHidden="1" w:unhideWhenUsed="1"/>
+    <w:lsdException w:name="Table List 3" w:semiHidden="1" w:unhideWhenUsed="1"/>
+    <w:lsdException w:name="Table List 4" w:semiHidden="1" w:unhideWhenUsed="1"/>
+    <w:lsdException w:name="Table List 5" w:semiHidden="1" w:unhideWhenUsed="1"/>
+    <w:lsdException w:name="Table List 6" w:semiHidden="1" w:unhideWhenUsed="1"/>
+    <w:lsdException w:name="Table List 7" w:semiHidden="1" w:unhideWhenUsed="1"/>
+    <w:lsdException w:name="Table List 8" w:semiHidden="1" w:unhideWhenUsed="1"/>
+    <w:lsdException w:name="Table 3D effects 1" w:semiHidden="1" w:unhideWhenUsed="1"/>
+    <w:lsdException w:name="Table 3D effects 2" w:semiHidden="1" w:unhideWhenUsed="1"/>
+    <w:lsdException w:name="Table 3D effects 3" w:semiHidden="1" w:unhideWhenUsed="1"/>
+    <w:lsdException w:name="Table Contemporary" w:semiHidden="1" w:unhideWhenUsed="1"/>
+    <w:lsdException w:name="Table Elegant" w:semiHidden="1" w:unhideWhenUsed="1"/>
+    <w:lsdException w:name="Table Professional" w:semiHidden="1" w:unhideWhenUsed="1"/>
+    <w:lsdException w:name="Table Subtle 1" w:semiHidden="1" w:unhideWhenUsed="1"/>
+    <w:lsdException w:name="Table Subtle 2" w:semiHidden="1" w:unhideWhenUsed="1"/>
+    <w:lsdException w:name="Table Web 1" w:semiHidden="1" w:unhideWhenUsed="1"/>
+    <w:lsdException w:name="Table Web 2" w:semiHidden="1" w:unhideWhenUsed="1"/>
+    <w:lsdException w:name="Table Web 3" w:semiHidden="1" w:unhideWhenUsed="1"/>
+    <w:lsdException w:name="Balloon Text" w:semiHidden="1" w:unhideWhenUsed="1"/>
+    <w:lsdException w:name="Table Grid" w:uiPriority="39"/>
+    <w:lsdException w:name="Table Theme" w:semiHidden="1" w:unhideWhenUsed="1"/>
+    <w:lsdException w:name="Placeholder Text" w:semiHidden="1"/>
+    <w:lsdException w:name="No Spacing" w:uiPriority="1" w:qFormat="1"/>
+    <w:lsdException w:name="Light Shading" w:uiPriority="60"/>
+    <w:lsdException w:name="Light List" w:uiPriority="61"/>
+    <w:lsdException w:name="Light Grid" w:uiPriority="62"/>
+    <w:lsdException w:name="Medium Shading 1" w:uiPriority="63"/>
+    <w:lsdException w:name="Medium Shading 2" w:uiPriority="64"/>
+    <w:lsdException w:name="Medium List 1" w:uiPriority="65"/>
+    <w:lsdException w:name="Medium List 2" w:uiPriority="66"/>
+    <w:lsdException w:name="Medium Grid 1" w:uiPriority="67"/>
+    <w:lsdException w:name="Medium Grid 2" w:uiPriority="68"/>
+    <w:lsdException w:name="Medium Grid 3" w:uiPriority="69"/>
+    <w:lsdException w:name="Dark List" w:uiPriority="70"/>
+    <w:lsdException w:name="Colorful Shading" w:uiPriority="71"/>
+    <w:lsdException w:name="Colorful List" w:uiPriority="72"/>
+    <w:lsdException w:name="Colorful Grid" w:uiPriority="73"/>
+    <w:lsdException w:name="Light Shading Accent 1" w:uiPriority="60"/>
+    <w:lsdException w:name="Light List Accent 1" w:uiPriority="61"/>
+    <w:lsdException w:name="Light Grid Accent 1" w:uiPriority="62"/>
+    <w:lsdException w:name="Medium Shading 1 Accent 1" w:uiPriority="63"/>
+    <w:lsdException w:name="Medium Shading 2 Accent 1" w:uiPriority="64"/>
+    <w:lsdException w:name="Medium List 1 Accent 1" w:uiPriority="65"/>
+    <w:lsdException w:name="Revision" w:semiHidden="1"/>
+    <w:lsdException w:name="List Paragraph" w:uiPriority="34" w:qFormat="1"/>
+    <w:lsdException w:name="Quote" w:uiPriority="29" w:qFormat="1"/>
+    <w:lsdException w:name="Intense Quote" w:uiPriority="30" w:qFormat="1"/>
+    <w:lsdException w:name="Medium List 2 Accent 1" w:uiPriority="66"/>
+    <w:lsdException w:name="Medium Grid 1 Accent 1" w:uiPriority="67"/>
+    <w:lsdException w:name="Medium Grid 2 Accent 1" w:uiPriority="68"/>
+    <w:lsdException w:name="Medium Grid 3 Accent 1" w:uiPriority="69"/>
+    <w:lsdException w:name="Dark List Accent 1" w:uiPriority="70"/>
+    <w:lsdException w:name="Colorful Shading Accent 1" w:uiPriority="71"/>
+    <w:lsdException w:name="Colorful List Accent 1" w:uiPriority="72"/>
+    <w:lsdException w:name="Colorful Grid Accent 1" w:uiPriority="73"/>
+    <w:lsdException w:name="Light Shading Accent 2" w:uiPriority="60"/>
+    <w:lsdException w:name="Light List Accent 2" w:uiPriority="61"/>
+    <w:lsdException w:name="Light Grid Accent 2" w:uiPriority="62"/>
+    <w:lsdException w:name="Medium Shading 1 Accent 2" w:uiPriority="63"/>
+    <w:lsdException w:name="Medium Shading 2 Accent 2" w:uiPriority="64"/>
+    <w:lsdException w:name="Medium List 1 Accent 2" w:uiPriority="65"/>
+    <w:lsdException w:name="Medium List 2 Accent 2" w:uiPriority="66"/>
+    <w:lsdException w:name="Medium Grid 1 Accent 2" w:uiPriority="67"/>
+    <w:lsdException w:name="Medium Grid 2 Accent 2" w:uiPriority="68"/>
+    <w:lsdException w:name="Medium Grid 3 Accent 2" w:uiPriority="69"/>
+    <w:lsdException w:name="Dark List Accent 2" w:uiPriority="70"/>
+    <w:lsdException w:name="Colorful Shading Accent 2" w:uiPriority="71"/>
+    <w:lsdException w:name="Colorful List Accent 2" w:uiPriority="72"/>
+    <w:lsdException w:name="Colorful Grid Accent 2" w:uiPriority="73"/>
+    <w:lsdException w:name="Light Shading Accent 3" w:uiPriority="60"/>
+    <w:lsdException w:name="Light List Accent 3" w:uiPriority="61"/>
+    <w:lsdException w:name="Light Grid Accent 3" w:uiPriority="62"/>
+    <w:lsdException w:name="Medium Shading 1 Accent 3" w:uiPriority="63"/>
+    <w:lsdException w:name="Medium Shading 2 Accent 3" w:uiPriority="64"/>
+    <w:lsdException w:name="Medium List 1 Accent 3" w:uiPriority="65"/>
+    <w:lsdException w:name="Medium List 2 Accent 3" w:uiPriority="66"/>
+    <w:lsdException w:name="Medium Grid 1 Accent 3" w:uiPriority="67"/>
+    <w:lsdException w:name="Medium Grid 2 Accent 3" w:uiPriority="68"/>
+    <w:lsdException w:name="Medium Grid 3 Accent 3" w:uiPriority="69"/>
+    <w:lsdException w:name="Dark List Accent 3" w:uiPriority="70"/>
+    <w:lsdException w:name="Colorful Shading Accent 3" w:uiPriority="71"/>
+    <w:lsdException w:name="Colorful List Accent 3" w:uiPriority="72"/>
+    <w:lsdException w:name="Colorful Grid Accent 3" w:uiPriority="73"/>
+    <w:lsdException w:name="Light Shading Accent 4" w:uiPriority="60"/>
+    <w:lsdException w:name="Light List Accent 4" w:uiPriority="61"/>
+    <w:lsdException w:name="Light Grid Accent 4" w:uiPriority="62"/>
+    <w:lsdException w:name="Medium Shading 1 Accent 4" w:uiPriority="63"/>
+    <w:lsdException w:name="Medium Shading 2 Accent 4" w:uiPriority="64"/>
+    <w:lsdException w:name="Medium List 1 Accent 4" w:uiPriority="65"/>
+    <w:lsdException w:name="Medium List 2 Accent 4" w:uiPriority="66"/>
+    <w:lsdException w:name="Medium Grid 1 Accent 4" w:uiPriority="67"/>
+    <w:lsdException w:name="Medium Grid 2 Accent 4" w:uiPriority="68"/>
+    <w:lsdException w:name="Medium Grid 3 Accent 4" w:uiPriority="69"/>
+    <w:lsdException w:name="Dark List Accent 4" w:uiPriority="70"/>
+    <w:lsdException w:name="Colorful Shading Accent 4" w:uiPriority="71"/>
+    <w:lsdException w:name="Colorful List Accent 4" w:uiPriority="72"/>
+    <w:lsdException w:name="Colorful Grid Accent 4" w:uiPriority="73"/>
+    <w:lsdException w:name="Light Shading Accent 5" w:uiPriority="60"/>
+    <w:lsdException w:name="Light List Accent 5" w:uiPriority="61"/>
+    <w:lsdException w:name="Light Grid Accent 5" w:uiPriority="62"/>
+    <w:lsdException w:name="Medium Shading 1 Accent 5" w:uiPriority="63"/>
+    <w:lsdException w:name="Medium Shading 2 Accent 5" w:uiPriority="64"/>
+    <w:lsdException w:name="Medium List 1 Accent 5" w:uiPriority="65"/>
+    <w:lsdException w:name="Medium List 2 Accent 5" w:uiPriority="66"/>
+    <w:lsdException w:name="Medium Grid 1 Accent 5" w:uiPriority="67"/>
+    <w:lsdException w:name="Medium Grid 2 Accent 5" w:uiPriority="68"/>
+    <w:lsdException w:name="Medium Grid 3 Accent 5" w:uiPriority="69"/>
+    <w:lsdException w:name="Dark List Accent 5" w:uiPriority="70"/>
+    <w:lsdException w:name="Colorful Shading Accent 5" w:uiPriority="71"/>
+    <w:lsdException w:name="Colorful List Accent 5" w:uiPriority="72"/>
+    <w:lsdException w:name="Colorful Grid Accent 5" w:uiPriority="73"/>
+    <w:lsdException w:name="Light Shading Accent 6" w:uiPriority="60"/>
+    <w:lsdException w:name="Light List Accent 6" w:uiPriority="61"/>
+    <w:lsdException w:name="Light Grid Accent 6" w:uiPriority="62"/>
+    <w:lsdException w:name="Medium Shading 1 Accent 6" w:uiPriority="63"/>
+    <w:lsdException w:name="Medium Shading 2 Accent 6" w:uiPriority="64"/>
+    <w:lsdException w:name="Medium List 1 Accent 6" w:uiPriority="65"/>
+    <w:lsdException w:name="Medium List 2 Accent 6" w:uiPriority="66"/>
+    <w:lsdException w:name="Medium Grid 1 Accent 6" w:uiPriority="67"/>
+    <w:lsdException w:name="Medium Grid 2 Accent 6" w:uiPriority="68"/>
+    <w:lsdException w:name="Medium Grid 3 Accent 6" w:uiPriority="69"/>
+    <w:lsdException w:name="Dark List Accent 6" w:uiPriority="70"/>
+    <w:lsdException w:name="Colorful Shading Accent 6" w:uiPriority="71"/>
+    <w:lsdException w:name="Colorful List Accent 6" w:uiPriority="72"/>
+    <w:lsdException w:name="Colorful Grid Accent 6" w:uiPriority="73"/>
+    <w:lsdException w:name="Subtle Emphasis" w:uiPriority="19" w:qFormat="1"/>
+    <w:lsdException w:name="Intense Emphasis" w:uiPriority="21" w:qFormat="1"/>
+    <w:lsdException w:name="Subtle Reference" w:uiPriority="31" w:qFormat="1"/>
+    <w:lsdException w:name="Intense Reference" w:uiPriority="32" w:qFormat="1"/>
+    <w:lsdException w:name="Book Title" w:uiPriority="33" w:qFormat="1"/>
+    <w:lsdException w:name="Bibliography" w:semiHidden="1" w:uiPriority="37" w:unhideWhenUsed="1"/>
+    <w:lsdException w:name="TOC Heading" w:semiHidden="1" w:uiPriority="39" w:unhideWhenUsed="1" w:qFormat="1"/>
+    <w:lsdException w:name="Plain Table 1" w:uiPriority="41"/>
+    <w:lsdException w:name="Plain Table 2" w:uiPriority="42"/>
+    <w:lsdException w:name="Plain Table 3" w:uiPriority="43"/>
+    <w:lsdException w:name="Plain Table 4" w:uiPriority="44"/>
+    <w:lsdException w:name="Plain Table 5" w:uiPriority="45"/>
+    <w:lsdException w:name="Grid Table Light" w:uiPriority="40"/>
+    <w:lsdException w:name="Grid Table 1 Light" w:uiPriority="46"/>
+    <w:lsdException w:name="Grid Table 2" w:uiPriority="47"/>
+    <w:lsdException w:name="Grid Table 3" w:uiPriority="48"/>
+    <w:lsdException w:name="Grid Table 4" w:uiPriority="49"/>
+    <w:lsdException w:name="Grid Table 5 Dark" w:uiPriority="50"/>
+    <w:lsdException w:name="Grid Table 6 Colorful" w:uiPriority="51"/>
+    <w:lsdException w:name="Grid Table 7 Colorful" w:uiPriority="52"/>
+    <w:lsdException w:name="Grid Table 1 Light Accent 1" w:uiPriority="46"/>
+    <w:lsdException w:name="Grid Table 2 Accent 1" w:uiPriority="47"/>
+    <w:lsdException w:name="Grid Table 3 Accent 1" w:uiPriority="48"/>
+    <w:lsdException w:name="Grid Table 4 Accent 1" w:uiPriority="49"/>
+    <w:lsdException w:name="Grid Table 5 Dark Accent 1" w:uiPriority="50"/>
+    <w:lsdException w:name="Grid Table 6 Colorful Accent 1" w:uiPriority="51"/>
+    <w:lsdException w:name="Grid Table 7 Colorful Accent 1" w:uiPriority="52"/>
+    <w:lsdException w:name="Grid Table 1 Light Accent 2" w:uiPriority="46"/>
+    <w:lsdException w:name="Grid Table 2 Accent 2" w:uiPriority="47"/>
+    <w:lsdException w:name="Grid Table 3 Accent 2" w:uiPriority="48"/>
+    <w:lsdException w:name="Grid Table 4 Accent 2" w:uiPriority="49"/>
+    <w:lsdException w:name="Grid Table 5 Dark Accent 2" w:uiPriority="50"/>
+    <w:lsdException w:name="Grid Table 6 Colorful Accent 2" w:uiPriority="51"/>
+    <w:lsdException w:name="Grid Table 7 Colorful Accent 2" w:uiPriority="52"/>
+    <w:lsdException w:name="Grid Table 1 Light Accent 3" w:uiPriority="46"/>
+    <w:lsdException w:name="Grid Table 2 Accent 3" w:uiPriority="47"/>
+    <w:lsdException w:name="Grid Table 3 Accent 3" w:uiPriority="48"/>
+    <w:lsdException w:name="Grid Table 4 Accent 3" w:uiPriority="49"/>
+    <w:lsdException w:name="Grid Table 5 Dark Accent 3" w:uiPriority="50"/>
+    <w:lsdException w:name="Grid Table 6 Colorful Accent 3" w:uiPriority="51"/>
+    <w:lsdException w:name="Grid Table 7 Colorful Accent 3" w:uiPriority="52"/>
+    <w:lsdException w:name="Grid Table 1 Light Accent 4" w:uiPriority="46"/>
+    <w:lsdException w:name="Grid Table 2 Accent 4" w:uiPriority="47"/>
+    <w:lsdException w:name="Grid Table 3 Accent 4" w:uiPriority="48"/>
+    <w:lsdException w:name="Grid Table 4 Accent 4" w:uiPriority="49"/>
+    <w:lsdException w:name="Grid Table 5 Dark Accent 4" w:uiPriority="50"/>
+    <w:lsdException w:name="Grid Table 6 Colorful Accent 4" w:uiPriority="51"/>
+    <w:lsdException w:name="Grid Table 7 Colorful Accent 4" w:uiPriority="52"/>
+    <w:lsdException w:name="Grid Table 1 Light Accent 5" w:uiPriority="46"/>
+    <w:lsdException w:name="Grid Table 2 Accent 5" w:uiPriority="47"/>
+    <w:lsdException w:name="Grid Table 3 Accent 5" w:uiPriority="48"/>
+    <w:lsdException w:name="Grid Table 4 Accent 5" w:uiPriority="49"/>
+    <w:lsdException w:name="Grid Table 5 Dark Accent 5" w:uiPriority="50"/>
+    <w:lsdException w:name="Grid Table 6 Colorful Accent 5" w:uiPriority="51"/>
+    <w:lsdException w:name="Grid Table 7 Colorful Accent 5" w:uiPriority="52"/>
+    <w:lsdException w:name="Grid Table 1 Light Accent 6" w:uiPriority="46"/>
+    <w:lsdException w:name="Grid Table 2 Accent 6" w:uiPriority="47"/>
+    <w:lsdException w:name="Grid Table 3 Accent 6" w:uiPriority="48"/>
+    <w:lsdException w:name="Grid Table 4 Accent 6" w:uiPriority="49"/>
+    <w:lsdException w:name="Grid Table 5 Dark Accent 6" w:uiPriority="50"/>
+    <w:lsdException w:name="Grid Table 6 Colorful Accent 6" w:uiPriority="51"/>
+    <w:lsdException w:name="Grid Table 7 Colorful Accent 6" w:uiPriority="52"/>
+    <w:lsdException w:name="List Table 1 Light" w:uiPriority="46"/>
+    <w:lsdException w:name="List Table 2" w:uiPriority="47"/>
+    <w:lsdException w:name="List Table 3" w:uiPriority="48"/>
+    <w:lsdException w:name="List Table 4" w:uiPriority="49"/>
+    <w:lsdException w:name="List Table 5 Dark" w:uiPriority="50"/>
+    <w:lsdException w:name="List Table 6 Colorful" w:uiPriority="51"/>
+    <w:lsdException w:name="List Table 7 Colorful" w:uiPriority="52"/>
+    <w:lsdException w:name="List Table 1 Light Accent 1" w:uiPriority="46"/>
+    <w:lsdException w:name="List Table 2 Accent 1" w:uiPriority="47"/>
+    <w:lsdException w:name="List Table 3 Accent 1" w:uiPriority="48"/>
+    <w:lsdException w:name="List Table 4 Accent 1" w:uiPriority="49"/>
+    <w:lsdException w:name="List Table 5 Dark Accent 1" w:uiPriority="50"/>
+    <w:lsdException w:name="List Table 6 Colorful Accent 1" w:uiPriority="51"/>
+    <w:lsdException w:name="List Table 7 Colorful Accent 1" w:uiPriority="52"/>
+    <w:lsdException w:name="List Table 1 Light Accent 2" w:uiPriority="46"/>
+    <w:lsdException w:name="List Table 2 Accent 2" w:uiPriority="47"/>
+    <w:lsdException w:name="List Table 3 Accent 2" w:uiPriority="48"/>
+    <w:lsdException w:name="List Table 4 Accent 2" w:uiPriority="49"/>
+    <w:lsdException w:name="List Table 5 Dark Accent 2" w:uiPriority="50"/>
+    <w:lsdException w:name="List Table 6 Colorful Accent 2" w:uiPriority="51"/>
+    <w:lsdException w:name="List Table 7 Colorful Accent 2" w:uiPriority="52"/>
+    <w:lsdException w:name="List Table 1 Light Accent 3" w:uiPriority="46"/>
+    <w:lsdException w:name="List Table 2 Accent 3" w:uiPriority="47"/>
+    <w:lsdException w:name="List Table 3 Accent 3" w:uiPriority="48"/>
+    <w:lsdException w:name="List Table 4 Accent 3" w:uiPriority="49"/>
+    <w:lsdException w:name="List Table 5 Dark Accent 3" w:uiPriority="50"/>
+    <w:lsdException w:name="List Table 6 Colorful Accent 3" w:uiPriority="51"/>
+    <w:lsdException w:name="List Table 7 Colorful Accent 3" w:uiPriority="52"/>
+    <w:lsdException w:name="List Table 1 Light Accent 4" w:uiPriority="46"/>
+    <w:lsdException w:name="List Table 2 Accent 4" w:uiPriority="47"/>
+    <w:lsdException w:name="List Table 3 Accent 4" w:uiPriority="48"/>
+    <w:lsdException w:name="List Table 4 Accent 4" w:uiPriority="49"/>
+    <w:lsdException w:name="List Table 5 Dark Accent 4" w:uiPriority="50"/>
+    <w:lsdException w:name="List Table 6 Colorful Accent 4" w:uiPriority="51"/>
+    <w:lsdException w:name="List Table 7 Colorful Accent 4" w:uiPriority="52"/>
+    <w:lsdException w:name="List Table 1 Light Accent 5" w:uiPriority="46"/>
+    <w:lsdException w:name="List Table 2 Accent 5" w:uiPriority="47"/>
+    <w:lsdException w:name="List Table 3 Accent 5" w:uiPriority="48"/>
+    <w:lsdException w:name="List Table 4 Accent 5" w:uiPriority="49"/>
+    <w:lsdException w:name="List Table 5 Dark Accent 5" w:uiPriority="50"/>
+    <w:lsdException w:name="List Table 6 Colorful Accent 5" w:uiPriority="51"/>
+    <w:lsdException w:name="List Table 7 Colorful Accent 5" w:uiPriority="52"/>
+    <w:lsdException w:name="List Table 1 Light Accent 6" w:uiPriority="46"/>
+    <w:lsdException w:name="List Table 2 Accent 6" w:uiPriority="47"/>
+    <w:lsdException w:name="List Table 3 Accent 6" w:uiPriority="48"/>
+    <w:lsdException w:name="List Table 4 Accent 6" w:uiPriority="49"/>
+    <w:lsdException w:name="List Table 5 Dark Accent 6" w:uiPriority="50"/>
+    <w:lsdException w:name="List Table 6 Colorful Accent 6" w:uiPriority="51"/>
+    <w:lsdException w:name="List Table 7 Colorful Accent 6" w:uiPriority="52"/>
   </w:latentStyles>
   <w:style w:type="paragraph" w:default="1" w:styleId="a">
     <w:name w:val="Normal"/>
@@ -1111,7 +1304,6 @@
     <w:uiPriority w:val="99"/>
     <w:semiHidden/>
     <w:unhideWhenUsed/>
-    <w:qFormat/>
     <w:tblPr>
       <w:tblInd w:w="0" w:type="dxa"/>
       <w:tblCellMar>
@@ -1149,7 +1341,6 @@
       <w:spacing w:after="0" w:line="240" w:lineRule="auto"/>
     </w:pPr>
     <w:tblPr>
-      <w:tblInd w:w="0" w:type="dxa"/>
       <w:tblBorders>
         <w:top w:val="single" w:sz="4" w:space="0" w:color="auto"/>
         <w:left w:val="single" w:sz="4" w:space="0" w:color="auto"/>
@@ -1158,16 +1349,10 @@
         <w:insideH w:val="single" w:sz="4" w:space="0" w:color="auto"/>
         <w:insideV w:val="single" w:sz="4" w:space="0" w:color="auto"/>
       </w:tblBorders>
-      <w:tblCellMar>
-        <w:top w:w="0" w:type="dxa"/>
-        <w:left w:w="108" w:type="dxa"/>
-        <w:bottom w:w="0" w:type="dxa"/>
-        <w:right w:w="108" w:type="dxa"/>
-      </w:tblCellMar>
     </w:tblPr>
   </w:style>
-  <w:style w:type="table" w:customStyle="1" w:styleId="GridTableLight">
-    <w:name w:val="Grid Table Light"/>
+  <w:style w:type="table" w:customStyle="1" w:styleId="1">
+    <w:name w:val="Сетка таблицы светлая1"/>
     <w:basedOn w:val="a1"/>
     <w:uiPriority w:val="40"/>
     <w:rsid w:val="004F2419"/>
@@ -1175,7 +1360,6 @@
       <w:spacing w:after="0" w:line="240" w:lineRule="auto"/>
     </w:pPr>
     <w:tblPr>
-      <w:tblInd w:w="0" w:type="dxa"/>
       <w:tblBorders>
         <w:top w:val="single" w:sz="4" w:space="0" w:color="BFBFBF" w:themeColor="background1" w:themeShade="BF"/>
         <w:left w:val="single" w:sz="4" w:space="0" w:color="BFBFBF" w:themeColor="background1" w:themeShade="BF"/>
@@ -1184,12 +1368,6 @@
         <w:insideH w:val="single" w:sz="4" w:space="0" w:color="BFBFBF" w:themeColor="background1" w:themeShade="BF"/>
         <w:insideV w:val="single" w:sz="4" w:space="0" w:color="BFBFBF" w:themeColor="background1" w:themeShade="BF"/>
       </w:tblBorders>
-      <w:tblCellMar>
-        <w:top w:w="0" w:type="dxa"/>
-        <w:left w:w="108" w:type="dxa"/>
-        <w:bottom w:w="0" w:type="dxa"/>
-        <w:right w:w="108" w:type="dxa"/>
-      </w:tblCellMar>
     </w:tblPr>
   </w:style>
 </w:styles>
@@ -1450,7 +1628,7 @@
   <a:extraClrSchemeLst/>
   <a:extLst>
     <a:ext uri="{05A4C25C-085E-4340-85A3-A5531E510DB2}">
-      <thm15:themeFamily xmlns:thm15="http://schemas.microsoft.com/office/thememl/2012/main" xmlns="" name="Office Theme" id="{62F939B6-93AF-4DB8-9C6B-D6C7DFDC589F}" vid="{4A3C46E8-61CC-4603-A589-7422A47A8E4A}"/>
+      <thm15:themeFamily xmlns:thm15="http://schemas.microsoft.com/office/thememl/2012/main" name="Office Theme" id="{62F939B6-93AF-4DB8-9C6B-D6C7DFDC589F}" vid="{4A3C46E8-61CC-4603-A589-7422A47A8E4A}"/>
     </a:ext>
   </a:extLst>
 </a:theme>

</xml_diff>

<commit_message>
Change data in the order.tmpl 2
</commit_message>
<xml_diff>
--- a/web/docs/order.tmpl.docx
+++ b/web/docs/order.tmpl.docx
@@ -458,8 +458,6 @@
               </w:rPr>
               <w:t>{</w:t>
             </w:r>
-            <w:bookmarkStart w:id="0" w:name="_GoBack"/>
-            <w:bookmarkEnd w:id="0"/>
             <w:proofErr w:type="spellStart"/>
             <w:r>
               <w:rPr>
@@ -788,35 +786,46 @@
           </w:p>
         </w:tc>
       </w:tr>
+    </w:tbl>
+    <w:p>
+      <w:pPr>
+        <w:rPr>
+          <w:b/>
+          <w:lang w:val="en-US"/>
+        </w:rPr>
+      </w:pPr>
+      <w:bookmarkStart w:id="0" w:name="_GoBack"/>
+      <w:bookmarkEnd w:id="0"/>
+    </w:p>
+    <w:tbl>
+      <w:tblPr>
+        <w:tblStyle w:val="a4"/>
+        <w:tblW w:w="9889" w:type="dxa"/>
+        <w:tblLayout w:type="fixed"/>
+        <w:tblLook w:val="04A0" w:firstRow="1" w:lastRow="0" w:firstColumn="1" w:lastColumn="0" w:noHBand="0" w:noVBand="1"/>
+      </w:tblPr>
+      <w:tblGrid>
+        <w:gridCol w:w="6062"/>
+        <w:gridCol w:w="1843"/>
+        <w:gridCol w:w="1984"/>
+      </w:tblGrid>
       <w:tr>
         <w:trPr>
           <w:trHeight w:val="705"/>
         </w:trPr>
         <w:tc>
           <w:tcPr>
-            <w:tcW w:w="4673" w:type="dxa"/>
-          </w:tcPr>
-          <w:p>
-            <w:r>
-              <w:t>Итого:</w:t>
-            </w:r>
-          </w:p>
-        </w:tc>
-        <w:tc>
-          <w:tcPr>
-            <w:tcW w:w="1418" w:type="dxa"/>
-          </w:tcPr>
-          <w:p>
-            <w:pPr>
-              <w:rPr>
-                <w:lang w:val="en-US"/>
-              </w:rPr>
-            </w:pPr>
-          </w:p>
-        </w:tc>
-        <w:tc>
-          <w:tcPr>
-            <w:tcW w:w="1842" w:type="dxa"/>
+            <w:tcW w:w="6062" w:type="dxa"/>
+          </w:tcPr>
+          <w:p>
+            <w:r>
+              <w:t>итого</w:t>
+            </w:r>
+          </w:p>
+        </w:tc>
+        <w:tc>
+          <w:tcPr>
+            <w:tcW w:w="1843" w:type="dxa"/>
           </w:tcPr>
           <w:p>
             <w:pPr>
@@ -835,7 +844,7 @@
               <w:rPr>
                 <w:lang w:val="en-US"/>
               </w:rPr>
-              <w:t>total_product</w:t>
+              <w:t>total_price</w:t>
             </w:r>
             <w:proofErr w:type="spellEnd"/>
             <w:r>
@@ -848,7 +857,7 @@
         </w:tc>
         <w:tc>
           <w:tcPr>
-            <w:tcW w:w="1985" w:type="dxa"/>
+            <w:tcW w:w="1984" w:type="dxa"/>
           </w:tcPr>
           <w:p>
             <w:pPr>

</xml_diff>

<commit_message>
Change data in the order.tmpl 3
</commit_message>
<xml_diff>
--- a/web/docs/order.tmpl.docx
+++ b/web/docs/order.tmpl.docx
@@ -783,6 +783,14 @@
               </w:rPr>
               <w:t>}</w:t>
             </w:r>
+            <w:r>
+              <w:rPr>
+                <w:lang w:val="en-US"/>
+              </w:rPr>
+              <w:t xml:space="preserve"> {/products}</w:t>
+            </w:r>
+            <w:bookmarkStart w:id="0" w:name="_GoBack"/>
+            <w:bookmarkEnd w:id="0"/>
           </w:p>
         </w:tc>
       </w:tr>
@@ -794,8 +802,6 @@
           <w:lang w:val="en-US"/>
         </w:rPr>
       </w:pPr>
-      <w:bookmarkStart w:id="0" w:name="_GoBack"/>
-      <w:bookmarkEnd w:id="0"/>
     </w:p>
     <w:tbl>
       <w:tblPr>

</xml_diff>

<commit_message>
Change data in the order.tmpl 4
</commit_message>
<xml_diff>
--- a/web/docs/order.tmpl.docx
+++ b/web/docs/order.tmpl.docx
@@ -20,23 +20,7 @@
           <w:b/>
           <w:lang w:val="en-US"/>
         </w:rPr>
-        <w:t>{</w:t>
-      </w:r>
-      <w:proofErr w:type="spellStart"/>
-      <w:r>
-        <w:rPr>
-          <w:b/>
-          <w:lang w:val="en-US"/>
-        </w:rPr>
-        <w:t>date_generated</w:t>
-      </w:r>
-      <w:proofErr w:type="spellEnd"/>
-      <w:r>
-        <w:rPr>
-          <w:b/>
-          <w:lang w:val="en-US"/>
-        </w:rPr>
-        <w:t>}</w:t>
+        <w:t>{date_generated}</w:t>
       </w:r>
     </w:p>
     <w:p>
@@ -52,17 +36,22 @@
           <w:b/>
           <w:sz w:val="32"/>
         </w:rPr>
-        <w:t xml:space="preserve">Заказ </w:t>
+        <w:t>Ном</w:t>
       </w:r>
-      <w:proofErr w:type="spellStart"/>
       <w:r>
         <w:rPr>
           <w:b/>
           <w:sz w:val="32"/>
         </w:rPr>
-        <w:t>новер</w:t>
+        <w:t>ер</w:t>
       </w:r>
-      <w:proofErr w:type="spellEnd"/>
+      <w:r>
+        <w:rPr>
+          <w:b/>
+          <w:sz w:val="32"/>
+        </w:rPr>
+        <w:t xml:space="preserve"> заказа</w:t>
+      </w:r>
       <w:r>
         <w:rPr>
           <w:b/>
@@ -78,7 +67,6 @@
         </w:rPr>
         <w:t>{</w:t>
       </w:r>
-      <w:proofErr w:type="spellStart"/>
       <w:r>
         <w:rPr>
           <w:b/>
@@ -87,7 +75,6 @@
         </w:rPr>
         <w:t>id_order</w:t>
       </w:r>
-      <w:proofErr w:type="spellEnd"/>
       <w:r>
         <w:rPr>
           <w:b/>
@@ -125,27 +112,15 @@
                 <w:lang w:eastAsia="ru-RU"/>
               </w:rPr>
             </w:pPr>
-            <w:proofErr w:type="spellStart"/>
-            <w:r>
-              <w:rPr>
-                <w:rFonts w:eastAsia="Times New Roman" w:cstheme="minorHAnsi"/>
-                <w:color w:val="333333"/>
-                <w:sz w:val="24"/>
-                <w:szCs w:val="24"/>
-                <w:lang w:eastAsia="ru-RU"/>
-              </w:rPr>
-              <w:t>Email</w:t>
-            </w:r>
-            <w:proofErr w:type="spellEnd"/>
-            <w:r>
-              <w:rPr>
-                <w:rFonts w:eastAsia="Times New Roman" w:cstheme="minorHAnsi"/>
-                <w:color w:val="333333"/>
-                <w:sz w:val="24"/>
-                <w:szCs w:val="24"/>
-                <w:lang w:eastAsia="ru-RU"/>
-              </w:rPr>
-              <w:t xml:space="preserve"> заказчика</w:t>
+            <w:r>
+              <w:rPr>
+                <w:rFonts w:eastAsia="Times New Roman" w:cstheme="minorHAnsi"/>
+                <w:color w:val="333333"/>
+                <w:sz w:val="24"/>
+                <w:szCs w:val="24"/>
+                <w:lang w:eastAsia="ru-RU"/>
+              </w:rPr>
+              <w:t>Email заказчика</w:t>
             </w:r>
           </w:p>
         </w:tc>
@@ -336,7 +311,6 @@
               </w:rPr>
               <w:t>{</w:t>
             </w:r>
-            <w:proofErr w:type="spellStart"/>
             <w:r>
               <w:rPr>
                 <w:rFonts w:eastAsia="Times New Roman" w:cstheme="minorHAnsi"/>
@@ -347,7 +321,6 @@
               </w:rPr>
               <w:t>status</w:t>
             </w:r>
-            <w:proofErr w:type="spellEnd"/>
             <w:r>
               <w:rPr>
                 <w:rFonts w:eastAsia="Times New Roman" w:cstheme="minorHAnsi"/>
@@ -458,7 +431,6 @@
               </w:rPr>
               <w:t>{</w:t>
             </w:r>
-            <w:proofErr w:type="spellStart"/>
             <w:r>
               <w:rPr>
                 <w:rFonts w:eastAsia="Times New Roman" w:cstheme="minorHAnsi"/>
@@ -469,7 +441,6 @@
               </w:rPr>
               <w:t>total_price</w:t>
             </w:r>
-            <w:proofErr w:type="spellEnd"/>
             <w:r>
               <w:rPr>
                 <w:rFonts w:eastAsia="Times New Roman" w:cstheme="minorHAnsi"/>
@@ -479,6 +450,78 @@
                 <w:lang w:val="en-US" w:eastAsia="ru-RU"/>
               </w:rPr>
               <w:t>}</w:t>
+            </w:r>
+          </w:p>
+        </w:tc>
+      </w:tr>
+    </w:tbl>
+    <w:p>
+      <w:pPr>
+        <w:rPr>
+          <w:b/>
+          <w:sz w:val="32"/>
+        </w:rPr>
+      </w:pPr>
+    </w:p>
+    <w:tbl>
+      <w:tblPr>
+        <w:tblStyle w:val="a4"/>
+        <w:tblW w:w="9889" w:type="dxa"/>
+        <w:tblLayout w:type="fixed"/>
+        <w:tblLook w:val="04A0" w:firstRow="1" w:lastRow="0" w:firstColumn="1" w:lastColumn="0" w:noHBand="0" w:noVBand="1"/>
+      </w:tblPr>
+      <w:tblGrid>
+        <w:gridCol w:w="6062"/>
+        <w:gridCol w:w="1843"/>
+        <w:gridCol w:w="1984"/>
+      </w:tblGrid>
+      <w:tr>
+        <w:trPr>
+          <w:trHeight w:val="705"/>
+        </w:trPr>
+        <w:tc>
+          <w:tcPr>
+            <w:tcW w:w="6062" w:type="dxa"/>
+          </w:tcPr>
+          <w:p>
+            <w:r>
+              <w:t>итого</w:t>
+            </w:r>
+          </w:p>
+        </w:tc>
+        <w:tc>
+          <w:tcPr>
+            <w:tcW w:w="1843" w:type="dxa"/>
+          </w:tcPr>
+          <w:p>
+            <w:pPr>
+              <w:rPr>
+                <w:lang w:val="en-US"/>
+              </w:rPr>
+            </w:pPr>
+            <w:r>
+              <w:rPr>
+                <w:lang w:val="en-US"/>
+              </w:rPr>
+              <w:t>{total_price}</w:t>
+            </w:r>
+          </w:p>
+        </w:tc>
+        <w:tc>
+          <w:tcPr>
+            <w:tcW w:w="1984" w:type="dxa"/>
+          </w:tcPr>
+          <w:p>
+            <w:pPr>
+              <w:rPr>
+                <w:lang w:val="en-US"/>
+              </w:rPr>
+            </w:pPr>
+            <w:r>
+              <w:rPr>
+                <w:lang w:val="en-US"/>
+              </w:rPr>
+              <w:t>{total_price}</w:t>
             </w:r>
           </w:p>
         </w:tc>
@@ -656,16 +699,28 @@
               <w:rPr>
                 <w:lang w:val="en-US"/>
               </w:rPr>
-              <w:t>{#products}{</w:t>
-            </w:r>
-            <w:proofErr w:type="spellStart"/>
+              <w:t>{#</w:t>
+            </w:r>
+            <w:r>
+              <w:rPr>
+                <w:lang w:val="en-US"/>
+              </w:rPr>
+              <w:t>products</w:t>
+            </w:r>
+            <w:bookmarkStart w:id="0" w:name="_GoBack"/>
+            <w:bookmarkEnd w:id="0"/>
+            <w:r>
+              <w:rPr>
+                <w:lang w:val="en-US"/>
+              </w:rPr>
+              <w:t>}{</w:t>
+            </w:r>
             <w:r>
               <w:rPr>
                 <w:lang w:val="en-US"/>
               </w:rPr>
               <w:t>product_name</w:t>
             </w:r>
-            <w:proofErr w:type="spellEnd"/>
             <w:r>
               <w:rPr>
                 <w:lang w:val="en-US"/>
@@ -717,14 +772,7 @@
               <w:rPr>
                 <w:lang w:val="en-US"/>
               </w:rPr>
-              <w:t>{</w:t>
-            </w:r>
-            <w:proofErr w:type="spellStart"/>
-            <w:r>
-              <w:rPr>
-                <w:lang w:val="en-US"/>
-              </w:rPr>
-              <w:t>products</w:t>
+              <w:t>{products</w:t>
             </w:r>
             <w:r>
               <w:rPr>
@@ -732,7 +780,6 @@
               </w:rPr>
               <w:t>_count</w:t>
             </w:r>
-            <w:proofErr w:type="spellEnd"/>
             <w:r>
               <w:rPr>
                 <w:lang w:val="en-US"/>
@@ -789,8 +836,6 @@
               </w:rPr>
               <w:t xml:space="preserve"> {/products}</w:t>
             </w:r>
-            <w:bookmarkStart w:id="0" w:name="_GoBack"/>
-            <w:bookmarkEnd w:id="0"/>
           </w:p>
         </w:tc>
       </w:tr>
@@ -803,98 +848,6 @@
         </w:rPr>
       </w:pPr>
     </w:p>
-    <w:tbl>
-      <w:tblPr>
-        <w:tblStyle w:val="a4"/>
-        <w:tblW w:w="9889" w:type="dxa"/>
-        <w:tblLayout w:type="fixed"/>
-        <w:tblLook w:val="04A0" w:firstRow="1" w:lastRow="0" w:firstColumn="1" w:lastColumn="0" w:noHBand="0" w:noVBand="1"/>
-      </w:tblPr>
-      <w:tblGrid>
-        <w:gridCol w:w="6062"/>
-        <w:gridCol w:w="1843"/>
-        <w:gridCol w:w="1984"/>
-      </w:tblGrid>
-      <w:tr>
-        <w:trPr>
-          <w:trHeight w:val="705"/>
-        </w:trPr>
-        <w:tc>
-          <w:tcPr>
-            <w:tcW w:w="6062" w:type="dxa"/>
-          </w:tcPr>
-          <w:p>
-            <w:r>
-              <w:t>итого</w:t>
-            </w:r>
-          </w:p>
-        </w:tc>
-        <w:tc>
-          <w:tcPr>
-            <w:tcW w:w="1843" w:type="dxa"/>
-          </w:tcPr>
-          <w:p>
-            <w:pPr>
-              <w:rPr>
-                <w:lang w:val="en-US"/>
-              </w:rPr>
-            </w:pPr>
-            <w:r>
-              <w:rPr>
-                <w:lang w:val="en-US"/>
-              </w:rPr>
-              <w:t>{</w:t>
-            </w:r>
-            <w:proofErr w:type="spellStart"/>
-            <w:r>
-              <w:rPr>
-                <w:lang w:val="en-US"/>
-              </w:rPr>
-              <w:t>total_price</w:t>
-            </w:r>
-            <w:proofErr w:type="spellEnd"/>
-            <w:r>
-              <w:rPr>
-                <w:lang w:val="en-US"/>
-              </w:rPr>
-              <w:t>}</w:t>
-            </w:r>
-          </w:p>
-        </w:tc>
-        <w:tc>
-          <w:tcPr>
-            <w:tcW w:w="1984" w:type="dxa"/>
-          </w:tcPr>
-          <w:p>
-            <w:pPr>
-              <w:rPr>
-                <w:lang w:val="en-US"/>
-              </w:rPr>
-            </w:pPr>
-            <w:r>
-              <w:rPr>
-                <w:lang w:val="en-US"/>
-              </w:rPr>
-              <w:t>{</w:t>
-            </w:r>
-            <w:proofErr w:type="spellStart"/>
-            <w:r>
-              <w:rPr>
-                <w:lang w:val="en-US"/>
-              </w:rPr>
-              <w:t>total_price</w:t>
-            </w:r>
-            <w:proofErr w:type="spellEnd"/>
-            <w:r>
-              <w:rPr>
-                <w:lang w:val="en-US"/>
-              </w:rPr>
-              <w:t>}</w:t>
-            </w:r>
-          </w:p>
-        </w:tc>
-      </w:tr>
-    </w:tbl>
     <w:p>
       <w:pPr>
         <w:rPr>

</xml_diff>

<commit_message>
Change data in the order.tmpl 5
</commit_message>
<xml_diff>
--- a/web/docs/order.tmpl.docx
+++ b/web/docs/order.tmpl.docx
@@ -20,7 +20,23 @@
           <w:b/>
           <w:lang w:val="en-US"/>
         </w:rPr>
-        <w:t>{date_generated}</w:t>
+        <w:t>{</w:t>
+      </w:r>
+      <w:proofErr w:type="spellStart"/>
+      <w:r>
+        <w:rPr>
+          <w:b/>
+          <w:lang w:val="en-US"/>
+        </w:rPr>
+        <w:t>date_generated</w:t>
+      </w:r>
+      <w:proofErr w:type="spellEnd"/>
+      <w:r>
+        <w:rPr>
+          <w:b/>
+          <w:lang w:val="en-US"/>
+        </w:rPr>
+        <w:t>}</w:t>
       </w:r>
     </w:p>
     <w:p>
@@ -36,21 +52,7 @@
           <w:b/>
           <w:sz w:val="32"/>
         </w:rPr>
-        <w:t>Ном</w:t>
-      </w:r>
-      <w:r>
-        <w:rPr>
-          <w:b/>
-          <w:sz w:val="32"/>
-        </w:rPr>
-        <w:t>ер</w:t>
-      </w:r>
-      <w:r>
-        <w:rPr>
-          <w:b/>
-          <w:sz w:val="32"/>
-        </w:rPr>
-        <w:t xml:space="preserve"> заказа</w:t>
+        <w:t>Номер заказа</w:t>
       </w:r>
       <w:r>
         <w:rPr>
@@ -67,6 +69,7 @@
         </w:rPr>
         <w:t>{</w:t>
       </w:r>
+      <w:proofErr w:type="spellStart"/>
       <w:r>
         <w:rPr>
           <w:b/>
@@ -75,6 +78,7 @@
         </w:rPr>
         <w:t>id_order</w:t>
       </w:r>
+      <w:proofErr w:type="spellEnd"/>
       <w:r>
         <w:rPr>
           <w:b/>
@@ -112,15 +116,27 @@
                 <w:lang w:eastAsia="ru-RU"/>
               </w:rPr>
             </w:pPr>
-            <w:r>
-              <w:rPr>
-                <w:rFonts w:eastAsia="Times New Roman" w:cstheme="minorHAnsi"/>
-                <w:color w:val="333333"/>
-                <w:sz w:val="24"/>
-                <w:szCs w:val="24"/>
-                <w:lang w:eastAsia="ru-RU"/>
-              </w:rPr>
-              <w:t>Email заказчика</w:t>
+            <w:proofErr w:type="spellStart"/>
+            <w:r>
+              <w:rPr>
+                <w:rFonts w:eastAsia="Times New Roman" w:cstheme="minorHAnsi"/>
+                <w:color w:val="333333"/>
+                <w:sz w:val="24"/>
+                <w:szCs w:val="24"/>
+                <w:lang w:eastAsia="ru-RU"/>
+              </w:rPr>
+              <w:t>Email</w:t>
+            </w:r>
+            <w:proofErr w:type="spellEnd"/>
+            <w:r>
+              <w:rPr>
+                <w:rFonts w:eastAsia="Times New Roman" w:cstheme="minorHAnsi"/>
+                <w:color w:val="333333"/>
+                <w:sz w:val="24"/>
+                <w:szCs w:val="24"/>
+                <w:lang w:eastAsia="ru-RU"/>
+              </w:rPr>
+              <w:t xml:space="preserve"> заказчика</w:t>
             </w:r>
           </w:p>
         </w:tc>
@@ -311,6 +327,7 @@
               </w:rPr>
               <w:t>{</w:t>
             </w:r>
+            <w:proofErr w:type="spellStart"/>
             <w:r>
               <w:rPr>
                 <w:rFonts w:eastAsia="Times New Roman" w:cstheme="minorHAnsi"/>
@@ -321,6 +338,7 @@
               </w:rPr>
               <w:t>status</w:t>
             </w:r>
+            <w:proofErr w:type="spellEnd"/>
             <w:r>
               <w:rPr>
                 <w:rFonts w:eastAsia="Times New Roman" w:cstheme="minorHAnsi"/>
@@ -431,6 +449,7 @@
               </w:rPr>
               <w:t>{</w:t>
             </w:r>
+            <w:proofErr w:type="spellStart"/>
             <w:r>
               <w:rPr>
                 <w:rFonts w:eastAsia="Times New Roman" w:cstheme="minorHAnsi"/>
@@ -441,6 +460,7 @@
               </w:rPr>
               <w:t>total_price</w:t>
             </w:r>
+            <w:proofErr w:type="spellEnd"/>
             <w:r>
               <w:rPr>
                 <w:rFonts w:eastAsia="Times New Roman" w:cstheme="minorHAnsi"/>
@@ -450,78 +470,6 @@
                 <w:lang w:val="en-US" w:eastAsia="ru-RU"/>
               </w:rPr>
               <w:t>}</w:t>
-            </w:r>
-          </w:p>
-        </w:tc>
-      </w:tr>
-    </w:tbl>
-    <w:p>
-      <w:pPr>
-        <w:rPr>
-          <w:b/>
-          <w:sz w:val="32"/>
-        </w:rPr>
-      </w:pPr>
-    </w:p>
-    <w:tbl>
-      <w:tblPr>
-        <w:tblStyle w:val="a4"/>
-        <w:tblW w:w="9889" w:type="dxa"/>
-        <w:tblLayout w:type="fixed"/>
-        <w:tblLook w:val="04A0" w:firstRow="1" w:lastRow="0" w:firstColumn="1" w:lastColumn="0" w:noHBand="0" w:noVBand="1"/>
-      </w:tblPr>
-      <w:tblGrid>
-        <w:gridCol w:w="6062"/>
-        <w:gridCol w:w="1843"/>
-        <w:gridCol w:w="1984"/>
-      </w:tblGrid>
-      <w:tr>
-        <w:trPr>
-          <w:trHeight w:val="705"/>
-        </w:trPr>
-        <w:tc>
-          <w:tcPr>
-            <w:tcW w:w="6062" w:type="dxa"/>
-          </w:tcPr>
-          <w:p>
-            <w:r>
-              <w:t>итого</w:t>
-            </w:r>
-          </w:p>
-        </w:tc>
-        <w:tc>
-          <w:tcPr>
-            <w:tcW w:w="1843" w:type="dxa"/>
-          </w:tcPr>
-          <w:p>
-            <w:pPr>
-              <w:rPr>
-                <w:lang w:val="en-US"/>
-              </w:rPr>
-            </w:pPr>
-            <w:r>
-              <w:rPr>
-                <w:lang w:val="en-US"/>
-              </w:rPr>
-              <w:t>{total_price}</w:t>
-            </w:r>
-          </w:p>
-        </w:tc>
-        <w:tc>
-          <w:tcPr>
-            <w:tcW w:w="1984" w:type="dxa"/>
-          </w:tcPr>
-          <w:p>
-            <w:pPr>
-              <w:rPr>
-                <w:lang w:val="en-US"/>
-              </w:rPr>
-            </w:pPr>
-            <w:r>
-              <w:rPr>
-                <w:lang w:val="en-US"/>
-              </w:rPr>
-              <w:t>{total_price}</w:t>
             </w:r>
           </w:p>
         </w:tc>
@@ -699,28 +647,16 @@
               <w:rPr>
                 <w:lang w:val="en-US"/>
               </w:rPr>
-              <w:t>{#</w:t>
-            </w:r>
-            <w:r>
-              <w:rPr>
-                <w:lang w:val="en-US"/>
-              </w:rPr>
-              <w:t>products</w:t>
-            </w:r>
-            <w:bookmarkStart w:id="0" w:name="_GoBack"/>
-            <w:bookmarkEnd w:id="0"/>
-            <w:r>
-              <w:rPr>
-                <w:lang w:val="en-US"/>
-              </w:rPr>
-              <w:t>}{</w:t>
-            </w:r>
+              <w:t>{#products}{</w:t>
+            </w:r>
+            <w:proofErr w:type="spellStart"/>
             <w:r>
               <w:rPr>
                 <w:lang w:val="en-US"/>
               </w:rPr>
               <w:t>product_name</w:t>
             </w:r>
+            <w:proofErr w:type="spellEnd"/>
             <w:r>
               <w:rPr>
                 <w:lang w:val="en-US"/>
@@ -772,7 +708,14 @@
               <w:rPr>
                 <w:lang w:val="en-US"/>
               </w:rPr>
-              <w:t>{products</w:t>
+              <w:t>{</w:t>
+            </w:r>
+            <w:proofErr w:type="spellStart"/>
+            <w:r>
+              <w:rPr>
+                <w:lang w:val="en-US"/>
+              </w:rPr>
+              <w:t>products</w:t>
             </w:r>
             <w:r>
               <w:rPr>
@@ -780,6 +723,7 @@
               </w:rPr>
               <w:t>_count</w:t>
             </w:r>
+            <w:proofErr w:type="spellEnd"/>
             <w:r>
               <w:rPr>
                 <w:lang w:val="en-US"/>
@@ -809,7 +753,7 @@
                 <w:b/>
                 <w:bCs/>
                 <w:szCs w:val="28"/>
-                <w:lang w:eastAsia="ru-RU"/>
+                <w:lang w:val="en-US" w:eastAsia="ru-RU"/>
               </w:rPr>
             </w:pPr>
             <w:r>
@@ -818,12 +762,14 @@
               </w:rPr>
               <w:t>{</w:t>
             </w:r>
+            <w:proofErr w:type="spellStart"/>
             <w:r>
               <w:rPr>
                 <w:lang w:val="en-US"/>
               </w:rPr>
               <w:t>price_sum</w:t>
             </w:r>
+            <w:proofErr w:type="spellEnd"/>
             <w:r>
               <w:rPr>
                 <w:lang w:val="en-US"/>
@@ -834,7 +780,137 @@
               <w:rPr>
                 <w:lang w:val="en-US"/>
               </w:rPr>
-              <w:t xml:space="preserve"> {/products}</w:t>
+              <w:t>{/product</w:t>
+            </w:r>
+            <w:r>
+              <w:rPr>
+                <w:lang w:val="en-US"/>
+              </w:rPr>
+              <w:t>s</w:t>
+            </w:r>
+            <w:r>
+              <w:rPr>
+                <w:lang w:val="en-US"/>
+              </w:rPr>
+              <w:t>}</w:t>
+            </w:r>
+            <w:r>
+              <w:rPr>
+                <w:rFonts w:cstheme="minorHAnsi"/>
+                <w:lang w:val="en-US"/>
+              </w:rPr>
+              <w:t>₽</w:t>
+            </w:r>
+          </w:p>
+        </w:tc>
+      </w:tr>
+      <w:tr>
+        <w:trPr>
+          <w:trHeight w:val="705"/>
+        </w:trPr>
+        <w:tc>
+          <w:tcPr>
+            <w:tcW w:w="6091" w:type="dxa"/>
+            <w:gridSpan w:val="2"/>
+            <w:vAlign w:val="center"/>
+          </w:tcPr>
+          <w:p>
+            <w:pPr>
+              <w:jc w:val="right"/>
+              <w:rPr>
+                <w:b/>
+                <w:lang w:val="en-US"/>
+              </w:rPr>
+            </w:pPr>
+            <w:r>
+              <w:rPr>
+                <w:b/>
+              </w:rPr>
+              <w:t>Итого:</w:t>
+            </w:r>
+          </w:p>
+        </w:tc>
+        <w:tc>
+          <w:tcPr>
+            <w:tcW w:w="1842" w:type="dxa"/>
+            <w:vAlign w:val="center"/>
+          </w:tcPr>
+          <w:p>
+            <w:pPr>
+              <w:jc w:val="center"/>
+              <w:rPr>
+                <w:b/>
+                <w:lang w:val="en-US"/>
+              </w:rPr>
+            </w:pPr>
+            <w:r>
+              <w:rPr>
+                <w:b/>
+                <w:lang w:val="en-US"/>
+              </w:rPr>
+              <w:t>{</w:t>
+            </w:r>
+            <w:proofErr w:type="spellStart"/>
+            <w:r>
+              <w:rPr>
+                <w:b/>
+                <w:lang w:val="en-US"/>
+              </w:rPr>
+              <w:t>total_products</w:t>
+            </w:r>
+            <w:proofErr w:type="spellEnd"/>
+            <w:r>
+              <w:rPr>
+                <w:b/>
+                <w:lang w:val="en-US"/>
+              </w:rPr>
+              <w:t>}</w:t>
+            </w:r>
+          </w:p>
+        </w:tc>
+        <w:tc>
+          <w:tcPr>
+            <w:tcW w:w="1985" w:type="dxa"/>
+            <w:vAlign w:val="center"/>
+          </w:tcPr>
+          <w:p>
+            <w:pPr>
+              <w:jc w:val="center"/>
+              <w:rPr>
+                <w:b/>
+                <w:lang w:val="en-US"/>
+              </w:rPr>
+            </w:pPr>
+            <w:r>
+              <w:rPr>
+                <w:b/>
+                <w:lang w:val="en-US"/>
+              </w:rPr>
+              <w:t>{</w:t>
+            </w:r>
+            <w:proofErr w:type="spellStart"/>
+            <w:r>
+              <w:rPr>
+                <w:b/>
+                <w:lang w:val="en-US"/>
+              </w:rPr>
+              <w:t>total_price</w:t>
+            </w:r>
+            <w:proofErr w:type="spellEnd"/>
+            <w:r>
+              <w:rPr>
+                <w:b/>
+                <w:lang w:val="en-US"/>
+              </w:rPr>
+              <w:t>}</w:t>
+            </w:r>
+            <w:r>
+              <w:rPr>
+                <w:rFonts w:cstheme="minorHAnsi"/>
+                <w:b/>
+                <w:lang w:val="en-US"/>
+              </w:rPr>
+              <w:t>₽</w:t>
             </w:r>
           </w:p>
         </w:tc>
@@ -847,14 +923,8 @@
           <w:lang w:val="en-US"/>
         </w:rPr>
       </w:pPr>
-    </w:p>
-    <w:p>
-      <w:pPr>
-        <w:rPr>
-          <w:b/>
-          <w:lang w:val="en-US"/>
-        </w:rPr>
-      </w:pPr>
+      <w:bookmarkStart w:id="0" w:name="_GoBack"/>
+      <w:bookmarkEnd w:id="0"/>
     </w:p>
     <w:sectPr>
       <w:pgSz w:w="11906" w:h="16838"/>
@@ -1264,7 +1334,6 @@
   <w:style w:type="character" w:default="1" w:styleId="a0">
     <w:name w:val="Default Paragraph Font"/>
     <w:uiPriority w:val="1"/>
-    <w:semiHidden/>
     <w:unhideWhenUsed/>
   </w:style>
   <w:style w:type="table" w:default="1" w:styleId="a1">

</xml_diff>